<commit_message>
Add more evidence of the test execution to the Test Results
</commit_message>
<xml_diff>
--- a/ENSEK-TestResults.docx
+++ b/ENSEK-TestResults.docx
@@ -158,7 +158,7 @@
         </w:rPr>
         <w:fldChar w:fldCharType="separate"/>
       </w:r>
-      <w:hyperlink w:anchor="_Toc181551493" w:history="1">
+      <w:hyperlink w:anchor="_Toc181565088" w:history="1">
         <w:r>
           <w:rPr>
             <w:rStyle w:val="Hyperlink"/>
@@ -186,7 +186,7 @@
             <w:noProof/>
             <w:webHidden/>
           </w:rPr>
-          <w:instrText xml:space="preserve"> PAGEREF _Toc181551493 \h </w:instrText>
+          <w:instrText xml:space="preserve"> PAGEREF _Toc181565088 \h </w:instrText>
         </w:r>
         <w:r>
           <w:rPr>
@@ -233,7 +233,7 @@
           <w14:ligatures w14:val="standardContextual"/>
         </w:rPr>
       </w:pPr>
-      <w:hyperlink w:anchor="_Toc181551494" w:history="1">
+      <w:hyperlink w:anchor="_Toc181565089" w:history="1">
         <w:r>
           <w:rPr>
             <w:rStyle w:val="Hyperlink"/>
@@ -260,7 +260,7 @@
             <w:noProof/>
             <w:webHidden/>
           </w:rPr>
-          <w:instrText xml:space="preserve"> PAGEREF _Toc181551494 \h </w:instrText>
+          <w:instrText xml:space="preserve"> PAGEREF _Toc181565089 \h </w:instrText>
         </w:r>
         <w:r>
           <w:rPr>
@@ -307,7 +307,7 @@
           <w14:ligatures w14:val="standardContextual"/>
         </w:rPr>
       </w:pPr>
-      <w:hyperlink w:anchor="_Toc181551495" w:history="1">
+      <w:hyperlink w:anchor="_Toc181565090" w:history="1">
         <w:r>
           <w:rPr>
             <w:rStyle w:val="Hyperlink"/>
@@ -334,7 +334,7 @@
             <w:noProof/>
             <w:webHidden/>
           </w:rPr>
-          <w:instrText xml:space="preserve"> PAGEREF _Toc181551495 \h </w:instrText>
+          <w:instrText xml:space="preserve"> PAGEREF _Toc181565090 \h </w:instrText>
         </w:r>
         <w:r>
           <w:rPr>
@@ -381,7 +381,7 @@
           <w14:ligatures w14:val="standardContextual"/>
         </w:rPr>
       </w:pPr>
-      <w:hyperlink w:anchor="_Toc181551496" w:history="1">
+      <w:hyperlink w:anchor="_Toc181565091" w:history="1">
         <w:r>
           <w:rPr>
             <w:rStyle w:val="Hyperlink"/>
@@ -408,7 +408,7 @@
             <w:noProof/>
             <w:webHidden/>
           </w:rPr>
-          <w:instrText xml:space="preserve"> PAGEREF _Toc181551496 \h </w:instrText>
+          <w:instrText xml:space="preserve"> PAGEREF _Toc181565091 \h </w:instrText>
         </w:r>
         <w:r>
           <w:rPr>
@@ -455,7 +455,7 @@
           <w14:ligatures w14:val="standardContextual"/>
         </w:rPr>
       </w:pPr>
-      <w:hyperlink w:anchor="_Toc181551497" w:history="1">
+      <w:hyperlink w:anchor="_Toc181565092" w:history="1">
         <w:r>
           <w:rPr>
             <w:rStyle w:val="Hyperlink"/>
@@ -482,7 +482,7 @@
             <w:noProof/>
             <w:webHidden/>
           </w:rPr>
-          <w:instrText xml:space="preserve"> PAGEREF _Toc181551497 \h </w:instrText>
+          <w:instrText xml:space="preserve"> PAGEREF _Toc181565092 \h </w:instrText>
         </w:r>
         <w:r>
           <w:rPr>
@@ -529,7 +529,7 @@
           <w14:ligatures w14:val="standardContextual"/>
         </w:rPr>
       </w:pPr>
-      <w:hyperlink w:anchor="_Toc181551498" w:history="1">
+      <w:hyperlink w:anchor="_Toc181565093" w:history="1">
         <w:r>
           <w:rPr>
             <w:rStyle w:val="Hyperlink"/>
@@ -556,7 +556,7 @@
             <w:noProof/>
             <w:webHidden/>
           </w:rPr>
-          <w:instrText xml:space="preserve"> PAGEREF _Toc181551498 \h </w:instrText>
+          <w:instrText xml:space="preserve"> PAGEREF _Toc181565093 \h </w:instrText>
         </w:r>
         <w:r>
           <w:rPr>
@@ -603,7 +603,7 @@
           <w14:ligatures w14:val="standardContextual"/>
         </w:rPr>
       </w:pPr>
-      <w:hyperlink w:anchor="_Toc181551499" w:history="1">
+      <w:hyperlink w:anchor="_Toc181565094" w:history="1">
         <w:r>
           <w:rPr>
             <w:rStyle w:val="Hyperlink"/>
@@ -630,7 +630,7 @@
             <w:noProof/>
             <w:webHidden/>
           </w:rPr>
-          <w:instrText xml:space="preserve"> PAGEREF _Toc181551499 \h </w:instrText>
+          <w:instrText xml:space="preserve"> PAGEREF _Toc181565094 \h </w:instrText>
         </w:r>
         <w:r>
           <w:rPr>
@@ -677,7 +677,7 @@
           <w14:ligatures w14:val="standardContextual"/>
         </w:rPr>
       </w:pPr>
-      <w:hyperlink w:anchor="_Toc181551500" w:history="1">
+      <w:hyperlink w:anchor="_Toc181565095" w:history="1">
         <w:r>
           <w:rPr>
             <w:rStyle w:val="Hyperlink"/>
@@ -704,7 +704,7 @@
             <w:noProof/>
             <w:webHidden/>
           </w:rPr>
-          <w:instrText xml:space="preserve"> PAGEREF _Toc181551500 \h </w:instrText>
+          <w:instrText xml:space="preserve"> PAGEREF _Toc181565095 \h </w:instrText>
         </w:r>
         <w:r>
           <w:rPr>
@@ -751,7 +751,7 @@
           <w14:ligatures w14:val="standardContextual"/>
         </w:rPr>
       </w:pPr>
-      <w:hyperlink w:anchor="_Toc181551501" w:history="1">
+      <w:hyperlink w:anchor="_Toc181565096" w:history="1">
         <w:r>
           <w:rPr>
             <w:rStyle w:val="Hyperlink"/>
@@ -778,7 +778,7 @@
             <w:noProof/>
             <w:webHidden/>
           </w:rPr>
-          <w:instrText xml:space="preserve"> PAGEREF _Toc181551501 \h </w:instrText>
+          <w:instrText xml:space="preserve"> PAGEREF _Toc181565096 \h </w:instrText>
         </w:r>
         <w:r>
           <w:rPr>
@@ -825,7 +825,7 @@
           <w14:ligatures w14:val="standardContextual"/>
         </w:rPr>
       </w:pPr>
-      <w:hyperlink w:anchor="_Toc181551502" w:history="1">
+      <w:hyperlink w:anchor="_Toc181565097" w:history="1">
         <w:r>
           <w:rPr>
             <w:rStyle w:val="Hyperlink"/>
@@ -852,7 +852,7 @@
             <w:noProof/>
             <w:webHidden/>
           </w:rPr>
-          <w:instrText xml:space="preserve"> PAGEREF _Toc181551502 \h </w:instrText>
+          <w:instrText xml:space="preserve"> PAGEREF _Toc181565097 \h </w:instrText>
         </w:r>
         <w:r>
           <w:rPr>
@@ -899,7 +899,7 @@
           <w14:ligatures w14:val="standardContextual"/>
         </w:rPr>
       </w:pPr>
-      <w:hyperlink w:anchor="_Toc181551503" w:history="1">
+      <w:hyperlink w:anchor="_Toc181565098" w:history="1">
         <w:r>
           <w:rPr>
             <w:rStyle w:val="Hyperlink"/>
@@ -926,7 +926,7 @@
             <w:noProof/>
             <w:webHidden/>
           </w:rPr>
-          <w:instrText xml:space="preserve"> PAGEREF _Toc181551503 \h </w:instrText>
+          <w:instrText xml:space="preserve"> PAGEREF _Toc181565098 \h </w:instrText>
         </w:r>
         <w:r>
           <w:rPr>
@@ -973,7 +973,7 @@
           <w14:ligatures w14:val="standardContextual"/>
         </w:rPr>
       </w:pPr>
-      <w:hyperlink w:anchor="_Toc181551504" w:history="1">
+      <w:hyperlink w:anchor="_Toc181565099" w:history="1">
         <w:r>
           <w:rPr>
             <w:rStyle w:val="Hyperlink"/>
@@ -1000,7 +1000,7 @@
             <w:noProof/>
             <w:webHidden/>
           </w:rPr>
-          <w:instrText xml:space="preserve"> PAGEREF _Toc181551504 \h </w:instrText>
+          <w:instrText xml:space="preserve"> PAGEREF _Toc181565099 \h </w:instrText>
         </w:r>
         <w:r>
           <w:rPr>
@@ -1047,7 +1047,7 @@
           <w14:ligatures w14:val="standardContextual"/>
         </w:rPr>
       </w:pPr>
-      <w:hyperlink w:anchor="_Toc181551505" w:history="1">
+      <w:hyperlink w:anchor="_Toc181565100" w:history="1">
         <w:r>
           <w:rPr>
             <w:rStyle w:val="Hyperlink"/>
@@ -1074,7 +1074,7 @@
             <w:noProof/>
             <w:webHidden/>
           </w:rPr>
-          <w:instrText xml:space="preserve"> PAGEREF _Toc181551505 \h </w:instrText>
+          <w:instrText xml:space="preserve"> PAGEREF _Toc181565100 \h </w:instrText>
         </w:r>
         <w:r>
           <w:rPr>
@@ -1121,7 +1121,7 @@
           <w14:ligatures w14:val="standardContextual"/>
         </w:rPr>
       </w:pPr>
-      <w:hyperlink w:anchor="_Toc181551506" w:history="1">
+      <w:hyperlink w:anchor="_Toc181565101" w:history="1">
         <w:r>
           <w:rPr>
             <w:rStyle w:val="Hyperlink"/>
@@ -1148,7 +1148,7 @@
             <w:noProof/>
             <w:webHidden/>
           </w:rPr>
-          <w:instrText xml:space="preserve"> PAGEREF _Toc181551506 \h </w:instrText>
+          <w:instrText xml:space="preserve"> PAGEREF _Toc181565101 \h </w:instrText>
         </w:r>
         <w:r>
           <w:rPr>
@@ -1195,7 +1195,7 @@
           <w14:ligatures w14:val="standardContextual"/>
         </w:rPr>
       </w:pPr>
-      <w:hyperlink w:anchor="_Toc181551507" w:history="1">
+      <w:hyperlink w:anchor="_Toc181565102" w:history="1">
         <w:r>
           <w:rPr>
             <w:rStyle w:val="Hyperlink"/>
@@ -1222,7 +1222,7 @@
             <w:noProof/>
             <w:webHidden/>
           </w:rPr>
-          <w:instrText xml:space="preserve"> PAGEREF _Toc181551507 \h </w:instrText>
+          <w:instrText xml:space="preserve"> PAGEREF _Toc181565102 \h </w:instrText>
         </w:r>
         <w:r>
           <w:rPr>
@@ -1242,7 +1242,7 @@
             <w:noProof/>
             <w:webHidden/>
           </w:rPr>
-          <w:t>7</w:t>
+          <w:t>9</w:t>
         </w:r>
         <w:r>
           <w:rPr>
@@ -1269,7 +1269,7 @@
           <w14:ligatures w14:val="standardContextual"/>
         </w:rPr>
       </w:pPr>
-      <w:hyperlink w:anchor="_Toc181551508" w:history="1">
+      <w:hyperlink w:anchor="_Toc181565103" w:history="1">
         <w:r>
           <w:rPr>
             <w:rStyle w:val="Hyperlink"/>
@@ -1296,7 +1296,7 @@
             <w:noProof/>
             <w:webHidden/>
           </w:rPr>
-          <w:instrText xml:space="preserve"> PAGEREF _Toc181551508 \h </w:instrText>
+          <w:instrText xml:space="preserve"> PAGEREF _Toc181565103 \h </w:instrText>
         </w:r>
         <w:r>
           <w:rPr>
@@ -1316,7 +1316,7 @@
             <w:noProof/>
             <w:webHidden/>
           </w:rPr>
-          <w:t>7</w:t>
+          <w:t>9</w:t>
         </w:r>
         <w:r>
           <w:rPr>
@@ -1343,27 +1343,13 @@
           <w14:ligatures w14:val="standardContextual"/>
         </w:rPr>
       </w:pPr>
-      <w:hyperlink w:anchor="_Toc181551509" w:history="1">
+      <w:hyperlink w:anchor="_Toc181565104" w:history="1">
         <w:r>
           <w:rPr>
             <w:rStyle w:val="Hyperlink"/>
             <w:noProof/>
           </w:rPr>
-          <w:t>Test Case TC-12-01-01 Buy energy with “Number o</w:t>
-        </w:r>
-        <w:r>
-          <w:rPr>
-            <w:rStyle w:val="Hyperlink"/>
-            <w:noProof/>
-          </w:rPr>
-          <w:t>f</w:t>
-        </w:r>
-        <w:r>
-          <w:rPr>
-            <w:rStyle w:val="Hyperlink"/>
-            <w:noProof/>
-          </w:rPr>
-          <w:t xml:space="preserve"> Units Required” that is a positive integer number, smaller than the “Quantity of Units Available”</w:t>
+          <w:t>Test Case TC-12-01-01 Buy energy with “Number of Units Required” that is a positive integer number, smaller than the “Quantity of Units Available”</w:t>
         </w:r>
         <w:r>
           <w:rPr>
@@ -1384,7 +1370,7 @@
             <w:noProof/>
             <w:webHidden/>
           </w:rPr>
-          <w:instrText xml:space="preserve"> PAGEREF _Toc181551509 \h </w:instrText>
+          <w:instrText xml:space="preserve"> PAGEREF _Toc181565104 \h </w:instrText>
         </w:r>
         <w:r>
           <w:rPr>
@@ -1404,7 +1390,7 @@
             <w:noProof/>
             <w:webHidden/>
           </w:rPr>
-          <w:t>7</w:t>
+          <w:t>9</w:t>
         </w:r>
         <w:r>
           <w:rPr>
@@ -1431,7 +1417,7 @@
           <w14:ligatures w14:val="standardContextual"/>
         </w:rPr>
       </w:pPr>
-      <w:hyperlink w:anchor="_Toc181551510" w:history="1">
+      <w:hyperlink w:anchor="_Toc181565105" w:history="1">
         <w:r>
           <w:rPr>
             <w:rStyle w:val="Hyperlink"/>
@@ -1458,7 +1444,7 @@
             <w:noProof/>
             <w:webHidden/>
           </w:rPr>
-          <w:instrText xml:space="preserve"> PAGEREF _Toc181551510 \h </w:instrText>
+          <w:instrText xml:space="preserve"> PAGEREF _Toc181565105 \h </w:instrText>
         </w:r>
         <w:r>
           <w:rPr>
@@ -1478,7 +1464,7 @@
             <w:noProof/>
             <w:webHidden/>
           </w:rPr>
-          <w:t>8</w:t>
+          <w:t>10</w:t>
         </w:r>
         <w:r>
           <w:rPr>
@@ -1505,27 +1491,13 @@
           <w14:ligatures w14:val="standardContextual"/>
         </w:rPr>
       </w:pPr>
-      <w:hyperlink w:anchor="_Toc181551511" w:history="1">
+      <w:hyperlink w:anchor="_Toc181565106" w:history="1">
         <w:r>
           <w:rPr>
             <w:rStyle w:val="Hyperlink"/>
             <w:noProof/>
           </w:rPr>
-          <w:t xml:space="preserve">Test Case TC-12-02-04 Buy energy with “Number </w:t>
-        </w:r>
-        <w:r>
-          <w:rPr>
-            <w:rStyle w:val="Hyperlink"/>
-            <w:noProof/>
-          </w:rPr>
-          <w:t>o</w:t>
-        </w:r>
-        <w:r>
-          <w:rPr>
-            <w:rStyle w:val="Hyperlink"/>
-            <w:noProof/>
-          </w:rPr>
-          <w:t>f Units Required” that is a negative value</w:t>
+          <w:t>Test Case TC-12-02-04 Buy energy with “Number of Units Required” that is a negative value</w:t>
         </w:r>
         <w:r>
           <w:rPr>
@@ -1546,7 +1518,7 @@
             <w:noProof/>
             <w:webHidden/>
           </w:rPr>
-          <w:instrText xml:space="preserve"> PAGEREF _Toc181551511 \h </w:instrText>
+          <w:instrText xml:space="preserve"> PAGEREF _Toc181565106 \h </w:instrText>
         </w:r>
         <w:r>
           <w:rPr>
@@ -1566,7 +1538,7 @@
             <w:noProof/>
             <w:webHidden/>
           </w:rPr>
-          <w:t>8</w:t>
+          <w:t>10</w:t>
         </w:r>
         <w:r>
           <w:rPr>
@@ -1607,7 +1579,7 @@
           <w:lang w:val="en-GB"/>
         </w:rPr>
       </w:pPr>
-      <w:bookmarkStart w:id="4" w:name="_Toc181551493"/>
+      <w:bookmarkStart w:id="4" w:name="_Toc181565088"/>
       <w:r>
         <w:rPr>
           <w:lang w:val="en-GB"/>
@@ -1713,7 +1685,7 @@
         <w:pStyle w:val="Heading1"/>
         <w:spacing w:line="240" w:lineRule="auto"/>
       </w:pPr>
-      <w:bookmarkStart w:id="5" w:name="_Toc181551494"/>
+      <w:bookmarkStart w:id="5" w:name="_Toc181565089"/>
       <w:r>
         <w:t>Test Scope</w:t>
       </w:r>
@@ -1762,21 +1734,7 @@
             <w:rStyle w:val="Hyperlink"/>
             <w:lang w:val="en-GB"/>
           </w:rPr>
-          <w:t>ENSEK</w:t>
-        </w:r>
-        <w:r>
-          <w:rPr>
-            <w:rStyle w:val="Hyperlink"/>
-            <w:lang w:val="en-GB"/>
-          </w:rPr>
-          <w:t>-</w:t>
-        </w:r>
-        <w:r>
-          <w:rPr>
-            <w:rStyle w:val="Hyperlink"/>
-            <w:lang w:val="en-GB"/>
-          </w:rPr>
-          <w:t>TestPlan.docx</w:t>
+          <w:t>ENSEK-TestPlan.docx</w:t>
         </w:r>
       </w:hyperlink>
     </w:p>
@@ -1810,19 +1768,7 @@
         <w:rPr>
           <w:lang w:val="en-GB"/>
         </w:rPr>
-        <w:t xml:space="preserve">TC-12-01-01 </w:t>
-      </w:r>
-      <w:r>
-        <w:rPr>
-          <w:lang w:val="en-GB"/>
-        </w:rPr>
-        <w:t xml:space="preserve">– </w:t>
-      </w:r>
-      <w:r>
-        <w:rPr>
-          <w:lang w:val="en-GB"/>
-        </w:rPr>
-        <w:t>Buy energy with “Number of Units Required” that is a positive integer number, smaller than the “Quantity of Units Available”</w:t>
+        <w:t>TC-12-01-01 – Buy energy with “Number of Units Required” that is a positive integer number, smaller than the “Quantity of Units Available”</w:t>
       </w:r>
     </w:p>
     <w:p>
@@ -1840,19 +1786,7 @@
         <w:rPr>
           <w:lang w:val="en-GB"/>
         </w:rPr>
-        <w:t xml:space="preserve">TC-12-02-04 </w:t>
-      </w:r>
-      <w:r>
-        <w:rPr>
-          <w:lang w:val="en-GB"/>
-        </w:rPr>
-        <w:t xml:space="preserve">– </w:t>
-      </w:r>
-      <w:r>
-        <w:rPr>
-          <w:lang w:val="en-GB"/>
-        </w:rPr>
-        <w:t>Buy energy with “Number of Units Required” that is a negative value</w:t>
+        <w:t>TC-12-02-04 – Buy energy with “Number of Units Required” that is a negative value</w:t>
       </w:r>
     </w:p>
     <w:p>
@@ -1893,7 +1827,7 @@
         <w:pStyle w:val="Heading1"/>
         <w:spacing w:line="240" w:lineRule="auto"/>
       </w:pPr>
-      <w:bookmarkStart w:id="6" w:name="_Toc181551495"/>
+      <w:bookmarkStart w:id="6" w:name="_Toc181565090"/>
       <w:r>
         <w:t>Test Environment</w:t>
       </w:r>
@@ -1904,7 +1838,7 @@
         <w:pStyle w:val="Heading3"/>
       </w:pPr>
       <w:bookmarkStart w:id="7" w:name="_mc7thok4p6j1" w:colFirst="0" w:colLast="0"/>
-      <w:bookmarkStart w:id="8" w:name="_Toc181551496"/>
+      <w:bookmarkStart w:id="8" w:name="_Toc181565091"/>
       <w:bookmarkEnd w:id="7"/>
       <w:r>
         <w:t>System Under Test (SUT):</w:t>
@@ -1976,7 +1910,7 @@
       <w:pPr>
         <w:pStyle w:val="Heading3"/>
       </w:pPr>
-      <w:bookmarkStart w:id="9" w:name="_Toc181551497"/>
+      <w:bookmarkStart w:id="9" w:name="_Toc181565092"/>
       <w:r>
         <w:t>Hardware:</w:t>
       </w:r>
@@ -2003,7 +1937,7 @@
         <w:pStyle w:val="Heading3"/>
       </w:pPr>
       <w:bookmarkStart w:id="10" w:name="_6po8q7qsy80" w:colFirst="0" w:colLast="0"/>
-      <w:bookmarkStart w:id="11" w:name="_Toc181551498"/>
+      <w:bookmarkStart w:id="11" w:name="_Toc181565093"/>
       <w:bookmarkEnd w:id="10"/>
       <w:r>
         <w:t>Operating System:</w:t>
@@ -2037,7 +1971,7 @@
         <w:pStyle w:val="Heading3"/>
       </w:pPr>
       <w:bookmarkStart w:id="12" w:name="_5wdqdri80ctg" w:colFirst="0" w:colLast="0"/>
-      <w:bookmarkStart w:id="13" w:name="_Toc181551499"/>
+      <w:bookmarkStart w:id="13" w:name="_Toc181565094"/>
       <w:bookmarkEnd w:id="12"/>
       <w:r>
         <w:t>Browser:</w:t>
@@ -2097,7 +2031,7 @@
         <w:pStyle w:val="Heading1"/>
         <w:spacing w:line="240" w:lineRule="auto"/>
       </w:pPr>
-      <w:bookmarkStart w:id="14" w:name="_Toc181551500"/>
+      <w:bookmarkStart w:id="14" w:name="_Toc181565095"/>
       <w:r>
         <w:lastRenderedPageBreak/>
         <w:t>Test Configurations</w:t>
@@ -2405,7 +2339,7 @@
         <w:pStyle w:val="Heading1"/>
         <w:spacing w:line="240" w:lineRule="auto"/>
       </w:pPr>
-      <w:bookmarkStart w:id="15" w:name="_Toc181551501"/>
+      <w:bookmarkStart w:id="15" w:name="_Toc181565096"/>
       <w:r>
         <w:t>Tools</w:t>
       </w:r>
@@ -2444,7 +2378,7 @@
         <w:pStyle w:val="Heading1"/>
         <w:spacing w:line="240" w:lineRule="auto"/>
       </w:pPr>
-      <w:bookmarkStart w:id="16" w:name="_Toc181551502"/>
+      <w:bookmarkStart w:id="16" w:name="_Toc181565097"/>
       <w:r>
         <w:t>Legend</w:t>
       </w:r>
@@ -2545,7 +2479,7 @@
         <w:pStyle w:val="Heading1"/>
         <w:spacing w:line="240" w:lineRule="auto"/>
       </w:pPr>
-      <w:bookmarkStart w:id="17" w:name="_Toc181551503"/>
+      <w:bookmarkStart w:id="17" w:name="_Toc181565098"/>
       <w:r>
         <w:lastRenderedPageBreak/>
         <w:t>Test Results</w:t>
@@ -2558,7 +2492,7 @@
       </w:pPr>
       <w:bookmarkStart w:id="18" w:name="_Toc181545018"/>
       <w:bookmarkStart w:id="19" w:name="_Toc181545022"/>
-      <w:bookmarkStart w:id="20" w:name="_Toc181551504"/>
+      <w:bookmarkStart w:id="20" w:name="_Toc181565099"/>
       <w:r>
         <w:t>TT-02 Buy Energy page</w:t>
       </w:r>
@@ -2569,7 +2503,7 @@
       <w:pPr>
         <w:pStyle w:val="Heading3"/>
       </w:pPr>
-      <w:bookmarkStart w:id="21" w:name="_Toc181551505"/>
+      <w:bookmarkStart w:id="21" w:name="_Toc181565100"/>
       <w:r>
         <w:t xml:space="preserve">TT-02-03 </w:t>
       </w:r>
@@ -2596,7 +2530,7 @@
         <w:keepLines w:val="0"/>
       </w:pPr>
       <w:bookmarkStart w:id="22" w:name="_Toc181545023"/>
-      <w:bookmarkStart w:id="23" w:name="_Toc181551506"/>
+      <w:bookmarkStart w:id="23" w:name="_Toc181565101"/>
       <w:r>
         <w:t>Test Case TC-02-03-01 – “Buy Energy” page content</w:t>
       </w:r>
@@ -2726,10 +2660,7 @@
     <w:p>
       <w:pPr>
         <w:pStyle w:val="ListParagraph"/>
-        <w:numPr>
-          <w:ilvl w:val="1"/>
-          <w:numId w:val="33"/>
-        </w:numPr>
+        <w:ind w:left="1440"/>
         <w:rPr>
           <w:rFonts w:ascii="Apple Color Emoji" w:eastAsia="Arial Unicode MS" w:hAnsi="Apple Color Emoji" w:cs="Apple Color Emoji"/>
         </w:rPr>
@@ -2738,21 +2669,41 @@
         <w:rPr>
           <w:rFonts w:ascii="Apple Color Emoji" w:eastAsia="Arial Unicode MS" w:hAnsi="Apple Color Emoji" w:cs="Apple Color Emoji"/>
         </w:rPr>
-        <w:t>✅</w:t>
-      </w:r>
-      <w:r>
-        <w:rPr>
-          <w:rFonts w:ascii="Apple Color Emoji" w:eastAsia="Arial Unicode MS" w:hAnsi="Apple Color Emoji" w:cs="Apple Color Emoji"/>
-        </w:rPr>
-        <w:t xml:space="preserve"> </w:t>
-      </w:r>
-      <w:r>
-        <w:rPr>
-          <w:bCs/>
-          <w:iCs/>
-          <w:lang w:val="en-GB"/>
-        </w:rPr>
-        <w:t>The header of the page is “Buy Energy”</w:t>
+        <w:drawing>
+          <wp:inline distT="0" distB="0" distL="0" distR="0" wp14:anchorId="435029A5" wp14:editId="2C95EE49">
+            <wp:extent cx="3187700" cy="800100"/>
+            <wp:effectExtent l="0" t="0" r="0" b="0"/>
+            <wp:docPr id="79784317" name="Picture 1" descr="A screenshot of a phone&#10;&#10;Description automatically generated"/>
+            <wp:cNvGraphicFramePr>
+              <a:graphicFrameLocks xmlns:a="http://schemas.openxmlformats.org/drawingml/2006/main" noChangeAspect="1"/>
+            </wp:cNvGraphicFramePr>
+            <a:graphic xmlns:a="http://schemas.openxmlformats.org/drawingml/2006/main">
+              <a:graphicData uri="http://schemas.openxmlformats.org/drawingml/2006/picture">
+                <pic:pic xmlns:pic="http://schemas.openxmlformats.org/drawingml/2006/picture">
+                  <pic:nvPicPr>
+                    <pic:cNvPr id="79784317" name="Picture 1" descr="A screenshot of a phone&#10;&#10;Description automatically generated"/>
+                    <pic:cNvPicPr/>
+                  </pic:nvPicPr>
+                  <pic:blipFill>
+                    <a:blip r:embed="rId9"/>
+                    <a:stretch>
+                      <a:fillRect/>
+                    </a:stretch>
+                  </pic:blipFill>
+                  <pic:spPr>
+                    <a:xfrm>
+                      <a:off x="0" y="0"/>
+                      <a:ext cx="3187700" cy="800100"/>
+                    </a:xfrm>
+                    <a:prstGeom prst="rect">
+                      <a:avLst/>
+                    </a:prstGeom>
+                  </pic:spPr>
+                </pic:pic>
+              </a:graphicData>
+            </a:graphic>
+          </wp:inline>
+        </w:drawing>
       </w:r>
     </w:p>
     <w:p>
@@ -2784,7 +2735,137 @@
           <w:iCs/>
           <w:lang w:val="en-GB"/>
         </w:rPr>
+        <w:t>The header of the page is “Buy Energy”</w:t>
+      </w:r>
+    </w:p>
+    <w:p>
+      <w:pPr>
+        <w:pStyle w:val="ListParagraph"/>
+        <w:ind w:left="1440"/>
+        <w:rPr>
+          <w:rFonts w:ascii="Apple Color Emoji" w:eastAsia="Arial Unicode MS" w:hAnsi="Apple Color Emoji" w:cs="Apple Color Emoji"/>
+        </w:rPr>
+      </w:pPr>
+      <w:r>
+        <w:rPr>
+          <w:rFonts w:ascii="Apple Color Emoji" w:eastAsia="Arial Unicode MS" w:hAnsi="Apple Color Emoji" w:cs="Apple Color Emoji"/>
+        </w:rPr>
+        <w:drawing>
+          <wp:inline distT="0" distB="0" distL="0" distR="0" wp14:anchorId="0E0B7FE9" wp14:editId="530E6340">
+            <wp:extent cx="1905000" cy="495300"/>
+            <wp:effectExtent l="0" t="0" r="0" b="0"/>
+            <wp:docPr id="1513867889" name="Picture 1" descr="A close up of a sign&#10;&#10;Description automatically generated"/>
+            <wp:cNvGraphicFramePr>
+              <a:graphicFrameLocks xmlns:a="http://schemas.openxmlformats.org/drawingml/2006/main" noChangeAspect="1"/>
+            </wp:cNvGraphicFramePr>
+            <a:graphic xmlns:a="http://schemas.openxmlformats.org/drawingml/2006/main">
+              <a:graphicData uri="http://schemas.openxmlformats.org/drawingml/2006/picture">
+                <pic:pic xmlns:pic="http://schemas.openxmlformats.org/drawingml/2006/picture">
+                  <pic:nvPicPr>
+                    <pic:cNvPr id="1513867889" name="Picture 1" descr="A close up of a sign&#10;&#10;Description automatically generated"/>
+                    <pic:cNvPicPr/>
+                  </pic:nvPicPr>
+                  <pic:blipFill>
+                    <a:blip r:embed="rId10"/>
+                    <a:stretch>
+                      <a:fillRect/>
+                    </a:stretch>
+                  </pic:blipFill>
+                  <pic:spPr>
+                    <a:xfrm>
+                      <a:off x="0" y="0"/>
+                      <a:ext cx="1905000" cy="495300"/>
+                    </a:xfrm>
+                    <a:prstGeom prst="rect">
+                      <a:avLst/>
+                    </a:prstGeom>
+                  </pic:spPr>
+                </pic:pic>
+              </a:graphicData>
+            </a:graphic>
+          </wp:inline>
+        </w:drawing>
+      </w:r>
+    </w:p>
+    <w:p>
+      <w:pPr>
+        <w:pStyle w:val="ListParagraph"/>
+        <w:numPr>
+          <w:ilvl w:val="1"/>
+          <w:numId w:val="33"/>
+        </w:numPr>
+        <w:rPr>
+          <w:rFonts w:ascii="Apple Color Emoji" w:eastAsia="Arial Unicode MS" w:hAnsi="Apple Color Emoji" w:cs="Apple Color Emoji"/>
+        </w:rPr>
+      </w:pPr>
+      <w:r>
+        <w:rPr>
+          <w:rFonts w:ascii="Apple Color Emoji" w:eastAsia="Arial Unicode MS" w:hAnsi="Apple Color Emoji" w:cs="Apple Color Emoji"/>
+        </w:rPr>
+        <w:t>✅</w:t>
+      </w:r>
+      <w:r>
+        <w:rPr>
+          <w:rFonts w:ascii="Apple Color Emoji" w:eastAsia="Arial Unicode MS" w:hAnsi="Apple Color Emoji" w:cs="Apple Color Emoji"/>
+        </w:rPr>
+        <w:t xml:space="preserve"> </w:t>
+      </w:r>
+      <w:r>
+        <w:rPr>
+          <w:bCs/>
+          <w:iCs/>
+          <w:lang w:val="en-GB"/>
+        </w:rPr>
         <w:t>The URL contains “/Buy”</w:t>
+      </w:r>
+    </w:p>
+    <w:p>
+      <w:pPr>
+        <w:pStyle w:val="ListParagraph"/>
+        <w:ind w:left="1440"/>
+        <w:rPr>
+          <w:rFonts w:ascii="Apple Color Emoji" w:eastAsia="Arial Unicode MS" w:hAnsi="Apple Color Emoji" w:cs="Apple Color Emoji"/>
+        </w:rPr>
+      </w:pPr>
+      <w:r>
+        <w:rPr>
+          <w:rFonts w:ascii="Apple Color Emoji" w:eastAsia="Arial Unicode MS" w:hAnsi="Apple Color Emoji" w:cs="Apple Color Emoji"/>
+        </w:rPr>
+        <w:drawing>
+          <wp:inline distT="0" distB="0" distL="0" distR="0" wp14:anchorId="6ADC53C2" wp14:editId="21861CC2">
+            <wp:extent cx="2857500" cy="292100"/>
+            <wp:effectExtent l="0" t="0" r="0" b="0"/>
+            <wp:docPr id="53829655" name="Picture 1"/>
+            <wp:cNvGraphicFramePr>
+              <a:graphicFrameLocks xmlns:a="http://schemas.openxmlformats.org/drawingml/2006/main" noChangeAspect="1"/>
+            </wp:cNvGraphicFramePr>
+            <a:graphic xmlns:a="http://schemas.openxmlformats.org/drawingml/2006/main">
+              <a:graphicData uri="http://schemas.openxmlformats.org/drawingml/2006/picture">
+                <pic:pic xmlns:pic="http://schemas.openxmlformats.org/drawingml/2006/picture">
+                  <pic:nvPicPr>
+                    <pic:cNvPr id="53829655" name=""/>
+                    <pic:cNvPicPr/>
+                  </pic:nvPicPr>
+                  <pic:blipFill>
+                    <a:blip r:embed="rId11"/>
+                    <a:stretch>
+                      <a:fillRect/>
+                    </a:stretch>
+                  </pic:blipFill>
+                  <pic:spPr>
+                    <a:xfrm>
+                      <a:off x="0" y="0"/>
+                      <a:ext cx="2857500" cy="292100"/>
+                    </a:xfrm>
+                    <a:prstGeom prst="rect">
+                      <a:avLst/>
+                    </a:prstGeom>
+                  </pic:spPr>
+                </pic:pic>
+              </a:graphicData>
+            </a:graphic>
+          </wp:inline>
+        </w:drawing>
       </w:r>
     </w:p>
     <w:p>
@@ -2830,6 +2911,54 @@
     </w:p>
     <w:p>
       <w:pPr>
+        <w:pStyle w:val="ListParagraph"/>
+        <w:rPr>
+          <w:rFonts w:ascii="Apple Color Emoji" w:eastAsia="Arial Unicode MS" w:hAnsi="Apple Color Emoji" w:cs="Apple Color Emoji"/>
+        </w:rPr>
+      </w:pPr>
+      <w:r>
+        <w:rPr>
+          <w:rFonts w:ascii="Apple Color Emoji" w:eastAsia="Arial Unicode MS" w:hAnsi="Apple Color Emoji" w:cs="Apple Color Emoji"/>
+        </w:rPr>
+        <w:drawing>
+          <wp:inline distT="0" distB="0" distL="0" distR="0" wp14:anchorId="4D4AAC51" wp14:editId="2F10EC85">
+            <wp:extent cx="5943600" cy="396240"/>
+            <wp:effectExtent l="0" t="0" r="0" b="0"/>
+            <wp:docPr id="1749242985" name="Picture 1"/>
+            <wp:cNvGraphicFramePr>
+              <a:graphicFrameLocks xmlns:a="http://schemas.openxmlformats.org/drawingml/2006/main" noChangeAspect="1"/>
+            </wp:cNvGraphicFramePr>
+            <a:graphic xmlns:a="http://schemas.openxmlformats.org/drawingml/2006/main">
+              <a:graphicData uri="http://schemas.openxmlformats.org/drawingml/2006/picture">
+                <pic:pic xmlns:pic="http://schemas.openxmlformats.org/drawingml/2006/picture">
+                  <pic:nvPicPr>
+                    <pic:cNvPr id="1749242985" name=""/>
+                    <pic:cNvPicPr/>
+                  </pic:nvPicPr>
+                  <pic:blipFill>
+                    <a:blip r:embed="rId12"/>
+                    <a:stretch>
+                      <a:fillRect/>
+                    </a:stretch>
+                  </pic:blipFill>
+                  <pic:spPr>
+                    <a:xfrm>
+                      <a:off x="0" y="0"/>
+                      <a:ext cx="5943600" cy="396240"/>
+                    </a:xfrm>
+                    <a:prstGeom prst="rect">
+                      <a:avLst/>
+                    </a:prstGeom>
+                  </pic:spPr>
+                </pic:pic>
+              </a:graphicData>
+            </a:graphic>
+          </wp:inline>
+        </w:drawing>
+      </w:r>
+    </w:p>
+    <w:p>
+      <w:pPr>
         <w:rPr>
           <w:bCs/>
           <w:iCs/>
@@ -2871,6 +3000,54 @@
     </w:p>
     <w:p>
       <w:pPr>
+        <w:pStyle w:val="ListParagraph"/>
+        <w:rPr>
+          <w:rFonts w:ascii="Apple Color Emoji" w:eastAsia="Arial Unicode MS" w:hAnsi="Apple Color Emoji" w:cs="Apple Color Emoji"/>
+        </w:rPr>
+      </w:pPr>
+      <w:r>
+        <w:rPr>
+          <w:rFonts w:ascii="Apple Color Emoji" w:eastAsia="Arial Unicode MS" w:hAnsi="Apple Color Emoji" w:cs="Apple Color Emoji"/>
+        </w:rPr>
+        <w:drawing>
+          <wp:inline distT="0" distB="0" distL="0" distR="0" wp14:anchorId="5F90C44B" wp14:editId="3060E593">
+            <wp:extent cx="5397500" cy="2006600"/>
+            <wp:effectExtent l="0" t="0" r="0" b="0"/>
+            <wp:docPr id="1303447821" name="Picture 1" descr="A screenshot of a number&#10;&#10;Description automatically generated"/>
+            <wp:cNvGraphicFramePr>
+              <a:graphicFrameLocks xmlns:a="http://schemas.openxmlformats.org/drawingml/2006/main" noChangeAspect="1"/>
+            </wp:cNvGraphicFramePr>
+            <a:graphic xmlns:a="http://schemas.openxmlformats.org/drawingml/2006/main">
+              <a:graphicData uri="http://schemas.openxmlformats.org/drawingml/2006/picture">
+                <pic:pic xmlns:pic="http://schemas.openxmlformats.org/drawingml/2006/picture">
+                  <pic:nvPicPr>
+                    <pic:cNvPr id="1303447821" name="Picture 1" descr="A screenshot of a number&#10;&#10;Description automatically generated"/>
+                    <pic:cNvPicPr/>
+                  </pic:nvPicPr>
+                  <pic:blipFill>
+                    <a:blip r:embed="rId13"/>
+                    <a:stretch>
+                      <a:fillRect/>
+                    </a:stretch>
+                  </pic:blipFill>
+                  <pic:spPr>
+                    <a:xfrm>
+                      <a:off x="0" y="0"/>
+                      <a:ext cx="5397500" cy="2006600"/>
+                    </a:xfrm>
+                    <a:prstGeom prst="rect">
+                      <a:avLst/>
+                    </a:prstGeom>
+                  </pic:spPr>
+                </pic:pic>
+              </a:graphicData>
+            </a:graphic>
+          </wp:inline>
+        </w:drawing>
+      </w:r>
+    </w:p>
+    <w:p>
+      <w:pPr>
         <w:rPr>
           <w:bCs/>
           <w:iCs/>
@@ -2912,6 +3089,54 @@
     </w:p>
     <w:p>
       <w:pPr>
+        <w:pStyle w:val="ListParagraph"/>
+        <w:rPr>
+          <w:rFonts w:ascii="Apple Color Emoji" w:eastAsia="Arial Unicode MS" w:hAnsi="Apple Color Emoji" w:cs="Apple Color Emoji"/>
+        </w:rPr>
+      </w:pPr>
+      <w:r>
+        <w:rPr>
+          <w:rFonts w:ascii="Apple Color Emoji" w:eastAsia="Arial Unicode MS" w:hAnsi="Apple Color Emoji" w:cs="Apple Color Emoji"/>
+        </w:rPr>
+        <w:drawing>
+          <wp:inline distT="0" distB="0" distL="0" distR="0" wp14:anchorId="230FA0E7" wp14:editId="71FEDE21">
+            <wp:extent cx="5397500" cy="2006600"/>
+            <wp:effectExtent l="0" t="0" r="0" b="0"/>
+            <wp:docPr id="832859271" name="Picture 1" descr="A screenshot of a number&#10;&#10;Description automatically generated"/>
+            <wp:cNvGraphicFramePr>
+              <a:graphicFrameLocks xmlns:a="http://schemas.openxmlformats.org/drawingml/2006/main" noChangeAspect="1"/>
+            </wp:cNvGraphicFramePr>
+            <a:graphic xmlns:a="http://schemas.openxmlformats.org/drawingml/2006/main">
+              <a:graphicData uri="http://schemas.openxmlformats.org/drawingml/2006/picture">
+                <pic:pic xmlns:pic="http://schemas.openxmlformats.org/drawingml/2006/picture">
+                  <pic:nvPicPr>
+                    <pic:cNvPr id="832859271" name="Picture 1" descr="A screenshot of a number&#10;&#10;Description automatically generated"/>
+                    <pic:cNvPicPr/>
+                  </pic:nvPicPr>
+                  <pic:blipFill>
+                    <a:blip r:embed="rId13"/>
+                    <a:stretch>
+                      <a:fillRect/>
+                    </a:stretch>
+                  </pic:blipFill>
+                  <pic:spPr>
+                    <a:xfrm>
+                      <a:off x="0" y="0"/>
+                      <a:ext cx="5397500" cy="2006600"/>
+                    </a:xfrm>
+                    <a:prstGeom prst="rect">
+                      <a:avLst/>
+                    </a:prstGeom>
+                  </pic:spPr>
+                </pic:pic>
+              </a:graphicData>
+            </a:graphic>
+          </wp:inline>
+        </w:drawing>
+      </w:r>
+    </w:p>
+    <w:p>
+      <w:pPr>
         <w:rPr>
           <w:bCs/>
           <w:iCs/>
@@ -2953,6 +3178,54 @@
     </w:p>
     <w:p>
       <w:pPr>
+        <w:pStyle w:val="ListParagraph"/>
+        <w:rPr>
+          <w:rFonts w:ascii="Apple Color Emoji" w:eastAsia="Arial Unicode MS" w:hAnsi="Apple Color Emoji" w:cs="Apple Color Emoji"/>
+        </w:rPr>
+      </w:pPr>
+      <w:r>
+        <w:rPr>
+          <w:rFonts w:ascii="Apple Color Emoji" w:eastAsia="Arial Unicode MS" w:hAnsi="Apple Color Emoji" w:cs="Apple Color Emoji"/>
+        </w:rPr>
+        <w:drawing>
+          <wp:inline distT="0" distB="0" distL="0" distR="0" wp14:anchorId="213E6BD8" wp14:editId="2F62023A">
+            <wp:extent cx="2527300" cy="431800"/>
+            <wp:effectExtent l="0" t="0" r="0" b="0"/>
+            <wp:docPr id="1668987537" name="Picture 1" descr="A close-up of a person's hand&#10;&#10;Description automatically generated"/>
+            <wp:cNvGraphicFramePr>
+              <a:graphicFrameLocks xmlns:a="http://schemas.openxmlformats.org/drawingml/2006/main" noChangeAspect="1"/>
+            </wp:cNvGraphicFramePr>
+            <a:graphic xmlns:a="http://schemas.openxmlformats.org/drawingml/2006/main">
+              <a:graphicData uri="http://schemas.openxmlformats.org/drawingml/2006/picture">
+                <pic:pic xmlns:pic="http://schemas.openxmlformats.org/drawingml/2006/picture">
+                  <pic:nvPicPr>
+                    <pic:cNvPr id="1668987537" name="Picture 1" descr="A close-up of a person's hand&#10;&#10;Description automatically generated"/>
+                    <pic:cNvPicPr/>
+                  </pic:nvPicPr>
+                  <pic:blipFill>
+                    <a:blip r:embed="rId14"/>
+                    <a:stretch>
+                      <a:fillRect/>
+                    </a:stretch>
+                  </pic:blipFill>
+                  <pic:spPr>
+                    <a:xfrm>
+                      <a:off x="0" y="0"/>
+                      <a:ext cx="2527300" cy="431800"/>
+                    </a:xfrm>
+                    <a:prstGeom prst="rect">
+                      <a:avLst/>
+                    </a:prstGeom>
+                  </pic:spPr>
+                </pic:pic>
+              </a:graphicData>
+            </a:graphic>
+          </wp:inline>
+        </w:drawing>
+      </w:r>
+    </w:p>
+    <w:p>
+      <w:pPr>
         <w:rPr>
           <w:bCs/>
           <w:iCs/>
@@ -2994,6 +3267,54 @@
     </w:p>
     <w:p>
       <w:pPr>
+        <w:pStyle w:val="ListParagraph"/>
+        <w:rPr>
+          <w:rFonts w:ascii="Apple Color Emoji" w:eastAsia="Arial Unicode MS" w:hAnsi="Apple Color Emoji" w:cs="Apple Color Emoji"/>
+        </w:rPr>
+      </w:pPr>
+      <w:r>
+        <w:rPr>
+          <w:rFonts w:ascii="Apple Color Emoji" w:eastAsia="Arial Unicode MS" w:hAnsi="Apple Color Emoji" w:cs="Apple Color Emoji"/>
+        </w:rPr>
+        <w:drawing>
+          <wp:inline distT="0" distB="0" distL="0" distR="0" wp14:anchorId="0671C1E9" wp14:editId="1817F4FF">
+            <wp:extent cx="1041400" cy="393700"/>
+            <wp:effectExtent l="0" t="0" r="0" b="0"/>
+            <wp:docPr id="1049016598" name="Picture 1" descr="A blue text on a white background&#10;&#10;Description automatically generated"/>
+            <wp:cNvGraphicFramePr>
+              <a:graphicFrameLocks xmlns:a="http://schemas.openxmlformats.org/drawingml/2006/main" noChangeAspect="1"/>
+            </wp:cNvGraphicFramePr>
+            <a:graphic xmlns:a="http://schemas.openxmlformats.org/drawingml/2006/main">
+              <a:graphicData uri="http://schemas.openxmlformats.org/drawingml/2006/picture">
+                <pic:pic xmlns:pic="http://schemas.openxmlformats.org/drawingml/2006/picture">
+                  <pic:nvPicPr>
+                    <pic:cNvPr id="1049016598" name="Picture 1" descr="A blue text on a white background&#10;&#10;Description automatically generated"/>
+                    <pic:cNvPicPr/>
+                  </pic:nvPicPr>
+                  <pic:blipFill>
+                    <a:blip r:embed="rId15"/>
+                    <a:stretch>
+                      <a:fillRect/>
+                    </a:stretch>
+                  </pic:blipFill>
+                  <pic:spPr>
+                    <a:xfrm>
+                      <a:off x="0" y="0"/>
+                      <a:ext cx="1041400" cy="393700"/>
+                    </a:xfrm>
+                    <a:prstGeom prst="rect">
+                      <a:avLst/>
+                    </a:prstGeom>
+                  </pic:spPr>
+                </pic:pic>
+              </a:graphicData>
+            </a:graphic>
+          </wp:inline>
+        </w:drawing>
+      </w:r>
+    </w:p>
+    <w:p>
+      <w:pPr>
         <w:rPr>
           <w:bCs/>
           <w:iCs/>
@@ -3031,6 +3352,54 @@
           <w:lang w:val="en-GB"/>
         </w:rPr>
         <w:t>There is a “[For Candidate Testing Purposes Only]” clause on the page</w:t>
+      </w:r>
+    </w:p>
+    <w:p>
+      <w:pPr>
+        <w:pStyle w:val="ListParagraph"/>
+        <w:rPr>
+          <w:rFonts w:ascii="Apple Color Emoji" w:eastAsia="Arial Unicode MS" w:hAnsi="Apple Color Emoji" w:cs="Apple Color Emoji"/>
+        </w:rPr>
+      </w:pPr>
+      <w:r>
+        <w:rPr>
+          <w:rFonts w:ascii="Apple Color Emoji" w:eastAsia="Arial Unicode MS" w:hAnsi="Apple Color Emoji" w:cs="Apple Color Emoji"/>
+        </w:rPr>
+        <w:drawing>
+          <wp:inline distT="0" distB="0" distL="0" distR="0" wp14:anchorId="15D93D05" wp14:editId="79FD228C">
+            <wp:extent cx="1752600" cy="393700"/>
+            <wp:effectExtent l="0" t="0" r="0" b="0"/>
+            <wp:docPr id="317462336" name="Picture 1" descr="A close-up of a logo&#10;&#10;Description automatically generated"/>
+            <wp:cNvGraphicFramePr>
+              <a:graphicFrameLocks xmlns:a="http://schemas.openxmlformats.org/drawingml/2006/main" noChangeAspect="1"/>
+            </wp:cNvGraphicFramePr>
+            <a:graphic xmlns:a="http://schemas.openxmlformats.org/drawingml/2006/main">
+              <a:graphicData uri="http://schemas.openxmlformats.org/drawingml/2006/picture">
+                <pic:pic xmlns:pic="http://schemas.openxmlformats.org/drawingml/2006/picture">
+                  <pic:nvPicPr>
+                    <pic:cNvPr id="317462336" name="Picture 1" descr="A close-up of a logo&#10;&#10;Description automatically generated"/>
+                    <pic:cNvPicPr/>
+                  </pic:nvPicPr>
+                  <pic:blipFill>
+                    <a:blip r:embed="rId16"/>
+                    <a:stretch>
+                      <a:fillRect/>
+                    </a:stretch>
+                  </pic:blipFill>
+                  <pic:spPr>
+                    <a:xfrm>
+                      <a:off x="0" y="0"/>
+                      <a:ext cx="1752600" cy="393700"/>
+                    </a:xfrm>
+                    <a:prstGeom prst="rect">
+                      <a:avLst/>
+                    </a:prstGeom>
+                  </pic:spPr>
+                </pic:pic>
+              </a:graphicData>
+            </a:graphic>
+          </wp:inline>
+        </w:drawing>
       </w:r>
     </w:p>
     <w:p>
@@ -3171,7 +3540,7 @@
                     <pic:cNvPicPr/>
                   </pic:nvPicPr>
                   <pic:blipFill>
-                    <a:blip r:embed="rId9"/>
+                    <a:blip r:embed="rId17"/>
                     <a:stretch>
                       <a:fillRect/>
                     </a:stretch>
@@ -3274,7 +3643,7 @@
                     <pic:cNvPicPr/>
                   </pic:nvPicPr>
                   <pic:blipFill>
-                    <a:blip r:embed="rId10"/>
+                    <a:blip r:embed="rId18"/>
                     <a:stretch>
                       <a:fillRect/>
                     </a:stretch>
@@ -3445,7 +3814,7 @@
                     <pic:cNvPicPr/>
                   </pic:nvPicPr>
                   <pic:blipFill>
-                    <a:blip r:embed="rId11"/>
+                    <a:blip r:embed="rId19"/>
                     <a:stretch>
                       <a:fillRect/>
                     </a:stretch>
@@ -3873,6 +4242,24 @@
     </w:p>
     <w:p>
       <w:pPr>
+        <w:spacing w:line="240" w:lineRule="auto"/>
+        <w:rPr>
+          <w:bCs/>
+          <w:iCs/>
+          <w:lang w:val="en-GB"/>
+        </w:rPr>
+      </w:pPr>
+      <w:r>
+        <w:rPr>
+          <w:bCs/>
+          <w:iCs/>
+          <w:lang w:val="en-GB"/>
+        </w:rPr>
+        <w:br w:type="page"/>
+      </w:r>
+    </w:p>
+    <w:p>
+      <w:pPr>
         <w:rPr>
           <w:bCs/>
           <w:iCs/>
@@ -3910,6 +4297,54 @@
           <w:lang w:val="en-GB"/>
         </w:rPr>
         <w:t>There are no overlapping labels or fields</w:t>
+      </w:r>
+    </w:p>
+    <w:p>
+      <w:pPr>
+        <w:pStyle w:val="ListParagraph"/>
+        <w:rPr>
+          <w:rFonts w:ascii="Apple Color Emoji" w:eastAsia="Arial Unicode MS" w:hAnsi="Apple Color Emoji" w:cs="Apple Color Emoji"/>
+        </w:rPr>
+      </w:pPr>
+      <w:r>
+        <w:rPr>
+          <w:rFonts w:ascii="Apple Color Emoji" w:eastAsia="Arial Unicode MS" w:hAnsi="Apple Color Emoji" w:cs="Apple Color Emoji"/>
+        </w:rPr>
+        <w:drawing>
+          <wp:inline distT="0" distB="0" distL="0" distR="0" wp14:anchorId="4BF844AE" wp14:editId="406E3772">
+            <wp:extent cx="4293439" cy="2472856"/>
+            <wp:effectExtent l="0" t="0" r="0" b="3810"/>
+            <wp:docPr id="558187889" name="Picture 1" descr="A screenshot of a computer&#10;&#10;Description automatically generated"/>
+            <wp:cNvGraphicFramePr>
+              <a:graphicFrameLocks xmlns:a="http://schemas.openxmlformats.org/drawingml/2006/main" noChangeAspect="1"/>
+            </wp:cNvGraphicFramePr>
+            <a:graphic xmlns:a="http://schemas.openxmlformats.org/drawingml/2006/main">
+              <a:graphicData uri="http://schemas.openxmlformats.org/drawingml/2006/picture">
+                <pic:pic xmlns:pic="http://schemas.openxmlformats.org/drawingml/2006/picture">
+                  <pic:nvPicPr>
+                    <pic:cNvPr id="558187889" name="Picture 1" descr="A screenshot of a computer&#10;&#10;Description automatically generated"/>
+                    <pic:cNvPicPr/>
+                  </pic:nvPicPr>
+                  <pic:blipFill>
+                    <a:blip r:embed="rId20"/>
+                    <a:stretch>
+                      <a:fillRect/>
+                    </a:stretch>
+                  </pic:blipFill>
+                  <pic:spPr>
+                    <a:xfrm>
+                      <a:off x="0" y="0"/>
+                      <a:ext cx="4317647" cy="2486799"/>
+                    </a:xfrm>
+                    <a:prstGeom prst="rect">
+                      <a:avLst/>
+                    </a:prstGeom>
+                  </pic:spPr>
+                </pic:pic>
+              </a:graphicData>
+            </a:graphic>
+          </wp:inline>
+        </w:drawing>
       </w:r>
     </w:p>
     <w:p>
@@ -4067,7 +4502,6 @@
           <w:noProof/>
           <w:lang w:val="en-GB"/>
         </w:rPr>
-        <w:lastRenderedPageBreak/>
         <w:drawing>
           <wp:inline distT="0" distB="0" distL="0" distR="0" wp14:anchorId="0C0AC74F" wp14:editId="1026C58F">
             <wp:extent cx="5943600" cy="2649220"/>
@@ -4084,7 +4518,7 @@
                     <pic:cNvPicPr/>
                   </pic:nvPicPr>
                   <pic:blipFill>
-                    <a:blip r:embed="rId12"/>
+                    <a:blip r:embed="rId21"/>
                     <a:stretch>
                       <a:fillRect/>
                     </a:stretch>
@@ -4153,6 +4587,60 @@
         <w:pStyle w:val="ListParagraph"/>
         <w:rPr>
           <w:bCs/>
+          <w:i/>
+          <w:lang w:val="en-GB"/>
+        </w:rPr>
+      </w:pPr>
+      <w:r>
+        <w:rPr>
+          <w:bCs/>
+          <w:i/>
+          <w:lang w:val="en-GB"/>
+        </w:rPr>
+        <w:t>Actual result:</w:t>
+      </w:r>
+    </w:p>
+    <w:p>
+      <w:pPr>
+        <w:pStyle w:val="ListParagraph"/>
+        <w:rPr>
+          <w:bCs/>
+          <w:iCs/>
+          <w:lang w:val="en-GB"/>
+        </w:rPr>
+      </w:pPr>
+      <w:r>
+        <w:rPr>
+          <w:bCs/>
+          <w:iCs/>
+          <w:lang w:val="en-GB"/>
+        </w:rPr>
+        <w:t>~ 1 sec</w:t>
+      </w:r>
+    </w:p>
+    <w:p>
+      <w:pPr>
+        <w:spacing w:line="240" w:lineRule="auto"/>
+        <w:rPr>
+          <w:bCs/>
+          <w:iCs/>
+          <w:lang w:val="en-GB"/>
+        </w:rPr>
+      </w:pPr>
+      <w:r>
+        <w:rPr>
+          <w:bCs/>
+          <w:iCs/>
+          <w:lang w:val="en-GB"/>
+        </w:rPr>
+        <w:br w:type="page"/>
+      </w:r>
+    </w:p>
+    <w:p>
+      <w:pPr>
+        <w:pStyle w:val="ListParagraph"/>
+        <w:rPr>
+          <w:bCs/>
           <w:iCs/>
           <w:lang w:val="en-GB"/>
         </w:rPr>
@@ -4194,10 +4682,61 @@
     </w:p>
     <w:p>
       <w:pPr>
+        <w:pStyle w:val="ListParagraph"/>
+        <w:rPr>
+          <w:bCs/>
+          <w:iCs/>
+          <w:lang w:val="en-GB"/>
+        </w:rPr>
+      </w:pPr>
+      <w:r>
         <w:rPr>
           <w:b/>
           <w:i/>
         </w:rPr>
+        <w:drawing>
+          <wp:inline distT="0" distB="0" distL="0" distR="0" wp14:anchorId="7F78AC5A" wp14:editId="5378F719">
+            <wp:extent cx="4627659" cy="1061494"/>
+            <wp:effectExtent l="0" t="0" r="0" b="5715"/>
+            <wp:docPr id="1342178964" name="Picture 1" descr="A screenshot of a computer&#10;&#10;Description automatically generated"/>
+            <wp:cNvGraphicFramePr>
+              <a:graphicFrameLocks xmlns:a="http://schemas.openxmlformats.org/drawingml/2006/main" noChangeAspect="1"/>
+            </wp:cNvGraphicFramePr>
+            <a:graphic xmlns:a="http://schemas.openxmlformats.org/drawingml/2006/main">
+              <a:graphicData uri="http://schemas.openxmlformats.org/drawingml/2006/picture">
+                <pic:pic xmlns:pic="http://schemas.openxmlformats.org/drawingml/2006/picture">
+                  <pic:nvPicPr>
+                    <pic:cNvPr id="1342178964" name="Picture 1" descr="A screenshot of a computer&#10;&#10;Description automatically generated"/>
+                    <pic:cNvPicPr/>
+                  </pic:nvPicPr>
+                  <pic:blipFill>
+                    <a:blip r:embed="rId22"/>
+                    <a:stretch>
+                      <a:fillRect/>
+                    </a:stretch>
+                  </pic:blipFill>
+                  <pic:spPr>
+                    <a:xfrm>
+                      <a:off x="0" y="0"/>
+                      <a:ext cx="4682380" cy="1074046"/>
+                    </a:xfrm>
+                    <a:prstGeom prst="rect">
+                      <a:avLst/>
+                    </a:prstGeom>
+                  </pic:spPr>
+                </pic:pic>
+              </a:graphicData>
+            </a:graphic>
+          </wp:inline>
+        </w:drawing>
+      </w:r>
+    </w:p>
+    <w:p>
+      <w:pPr>
+        <w:rPr>
+          <w:bCs/>
+          <w:iCs/>
+        </w:rPr>
       </w:pPr>
     </w:p>
     <w:p>
@@ -4228,14 +4767,14 @@
       <w:pPr>
         <w:pStyle w:val="Heading3"/>
       </w:pPr>
-      <w:bookmarkStart w:id="24" w:name="_Toc181546599"/>
+      <w:bookmarkStart w:id="24" w:name="_Toc181546590"/>
       <w:bookmarkStart w:id="25" w:name="_Toc181546596"/>
-      <w:bookmarkStart w:id="26" w:name="_Toc181546590"/>
-      <w:bookmarkStart w:id="27" w:name="_Toc181551507"/>
+      <w:bookmarkStart w:id="26" w:name="_Toc181546599"/>
+      <w:bookmarkStart w:id="27" w:name="_Toc181565102"/>
       <w:r>
         <w:t>TT-12 Buy energy</w:t>
       </w:r>
-      <w:bookmarkEnd w:id="26"/>
+      <w:bookmarkEnd w:id="24"/>
       <w:r>
         <w:t xml:space="preserve"> scenario</w:t>
       </w:r>
@@ -4246,7 +4785,7 @@
         <w:pStyle w:val="Heading3"/>
       </w:pPr>
       <w:bookmarkStart w:id="28" w:name="_Toc181546591"/>
-      <w:bookmarkStart w:id="29" w:name="_Toc181551508"/>
+      <w:bookmarkStart w:id="29" w:name="_Toc181565103"/>
       <w:r>
         <w:t>TT-12-01 Buy energy with valid required number of units</w:t>
       </w:r>
@@ -4265,7 +4804,7 @@
         <w:pStyle w:val="Heading4"/>
       </w:pPr>
       <w:bookmarkStart w:id="30" w:name="_Toc181546592"/>
-      <w:bookmarkStart w:id="31" w:name="_Toc181551509"/>
+      <w:bookmarkStart w:id="31" w:name="_Toc181565104"/>
       <w:r>
         <w:t>Test Case TC-12-01-01 Buy energy with “Number of Units Required” that is a positive integer number, smaller than the “Quantity of Units Available”</w:t>
       </w:r>
@@ -4290,13 +4829,7 @@
         <w:rPr>
           <w:rFonts w:ascii="Arial Unicode MS" w:eastAsia="Arial Unicode MS" w:hAnsi="Arial Unicode MS" w:cs="Arial Unicode MS"/>
         </w:rPr>
-        <w:t>PASS</w:t>
-      </w:r>
-      <w:r>
-        <w:rPr>
-          <w:rFonts w:ascii="Arial Unicode MS" w:eastAsia="Arial Unicode MS" w:hAnsi="Arial Unicode MS" w:cs="Arial Unicode MS"/>
-        </w:rPr>
-        <w:t xml:space="preserve"> </w:t>
+        <w:t xml:space="preserve">PASS </w:t>
       </w:r>
       <w:r>
         <w:rPr>
@@ -4627,15 +5160,7 @@
           <w:i/>
           <w:lang w:val="en-GB"/>
         </w:rPr>
-        <w:t>Expected and Actual results</w:t>
-      </w:r>
-      <w:r>
-        <w:rPr>
-          <w:bCs/>
-          <w:i/>
-          <w:lang w:val="en-GB"/>
-        </w:rPr>
-        <w:t>:</w:t>
+        <w:t>Expected and Actual results:</w:t>
       </w:r>
     </w:p>
     <w:p>
@@ -5031,7 +5556,7 @@
       <w:pPr>
         <w:pStyle w:val="Heading3"/>
       </w:pPr>
-      <w:bookmarkStart w:id="32" w:name="_Toc181551510"/>
+      <w:bookmarkStart w:id="32" w:name="_Toc181565105"/>
       <w:r>
         <w:lastRenderedPageBreak/>
         <w:t>TT-12-02 Buy energy with invalid required number of units</w:t>
@@ -5048,11 +5573,11 @@
       <w:pPr>
         <w:pStyle w:val="Heading4"/>
       </w:pPr>
-      <w:bookmarkStart w:id="33" w:name="_Toc181551511"/>
+      <w:bookmarkStart w:id="33" w:name="_Toc181565106"/>
       <w:r>
         <w:t>Test Case TC-12-02-04 Buy energy with “Number of Units Required” that is a negative value</w:t>
       </w:r>
-      <w:bookmarkEnd w:id="24"/>
+      <w:bookmarkEnd w:id="26"/>
       <w:bookmarkEnd w:id="33"/>
     </w:p>
     <w:p>
@@ -5565,7 +6090,7 @@
                     <pic:cNvPicPr/>
                   </pic:nvPicPr>
                   <pic:blipFill>
-                    <a:blip r:embed="rId13"/>
+                    <a:blip r:embed="rId23"/>
                     <a:stretch>
                       <a:fillRect/>
                     </a:stretch>
@@ -5670,13 +6195,7 @@
         <w:rPr>
           <w:rFonts w:ascii="Apple Color Emoji" w:eastAsia="Arial Unicode MS" w:hAnsi="Apple Color Emoji" w:cs="Apple Color Emoji"/>
         </w:rPr>
-        <w:t>❌</w:t>
-      </w:r>
-      <w:r>
-        <w:rPr>
-          <w:rFonts w:ascii="Apple Color Emoji" w:eastAsia="Arial Unicode MS" w:hAnsi="Apple Color Emoji" w:cs="Apple Color Emoji"/>
-        </w:rPr>
-        <w:t xml:space="preserve"> </w:t>
+        <w:t xml:space="preserve">❌ </w:t>
       </w:r>
       <w:r>
         <w:rPr>
@@ -5777,13 +6296,7 @@
         <w:rPr>
           <w:rFonts w:ascii="Apple Color Emoji" w:eastAsia="Arial Unicode MS" w:hAnsi="Apple Color Emoji" w:cs="Apple Color Emoji"/>
         </w:rPr>
-        <w:t>❓</w:t>
-      </w:r>
-      <w:r>
-        <w:rPr>
-          <w:rFonts w:ascii="Apple Color Emoji" w:eastAsia="Arial Unicode MS" w:hAnsi="Apple Color Emoji" w:cs="Apple Color Emoji"/>
-        </w:rPr>
-        <w:t xml:space="preserve"> </w:t>
+        <w:t xml:space="preserve">❓ </w:t>
       </w:r>
       <w:r>
         <w:rPr>
@@ -5876,13 +6389,7 @@
         <w:rPr>
           <w:rFonts w:ascii="Apple Color Emoji" w:eastAsia="Arial Unicode MS" w:hAnsi="Apple Color Emoji" w:cs="Apple Color Emoji"/>
         </w:rPr>
-        <w:t>❌</w:t>
-      </w:r>
-      <w:r>
-        <w:rPr>
-          <w:rFonts w:ascii="Apple Color Emoji" w:eastAsia="Arial Unicode MS" w:hAnsi="Apple Color Emoji" w:cs="Apple Color Emoji"/>
-        </w:rPr>
-        <w:t xml:space="preserve"> </w:t>
+        <w:t xml:space="preserve">❌ </w:t>
       </w:r>
       <w:r>
         <w:rPr>
@@ -5891,6 +6398,60 @@
           <w:lang w:val="en-GB"/>
         </w:rPr>
         <w:t>The number of available units increased from 3000 to 3100</w:t>
+      </w:r>
+    </w:p>
+    <w:p>
+      <w:pPr>
+        <w:pStyle w:val="ListParagraph"/>
+        <w:ind w:left="1080"/>
+        <w:rPr>
+          <w:bCs/>
+          <w:iCs/>
+          <w:lang w:val="en-GB"/>
+        </w:rPr>
+      </w:pPr>
+      <w:r>
+        <w:rPr>
+          <w:bCs/>
+          <w:iCs/>
+          <w:lang w:val="en-GB"/>
+        </w:rPr>
+        <w:lastRenderedPageBreak/>
+        <w:drawing>
+          <wp:inline distT="0" distB="0" distL="0" distR="0" wp14:anchorId="34CB11D6" wp14:editId="3043211C">
+            <wp:extent cx="5156200" cy="660400"/>
+            <wp:effectExtent l="0" t="0" r="0" b="0"/>
+            <wp:docPr id="499243850" name="Picture 1" descr="A screen shot of a computer&#10;&#10;Description automatically generated"/>
+            <wp:cNvGraphicFramePr>
+              <a:graphicFrameLocks xmlns:a="http://schemas.openxmlformats.org/drawingml/2006/main" noChangeAspect="1"/>
+            </wp:cNvGraphicFramePr>
+            <a:graphic xmlns:a="http://schemas.openxmlformats.org/drawingml/2006/main">
+              <a:graphicData uri="http://schemas.openxmlformats.org/drawingml/2006/picture">
+                <pic:pic xmlns:pic="http://schemas.openxmlformats.org/drawingml/2006/picture">
+                  <pic:nvPicPr>
+                    <pic:cNvPr id="499243850" name="Picture 1" descr="A screen shot of a computer&#10;&#10;Description automatically generated"/>
+                    <pic:cNvPicPr/>
+                  </pic:nvPicPr>
+                  <pic:blipFill>
+                    <a:blip r:embed="rId24"/>
+                    <a:stretch>
+                      <a:fillRect/>
+                    </a:stretch>
+                  </pic:blipFill>
+                  <pic:spPr>
+                    <a:xfrm>
+                      <a:off x="0" y="0"/>
+                      <a:ext cx="5156200" cy="660400"/>
+                    </a:xfrm>
+                    <a:prstGeom prst="rect">
+                      <a:avLst/>
+                    </a:prstGeom>
+                  </pic:spPr>
+                </pic:pic>
+              </a:graphicData>
+            </a:graphic>
+          </wp:inline>
+        </w:drawing>
       </w:r>
     </w:p>
     <w:sectPr>

</xml_diff>

<commit_message>
Add defect example to the test results
</commit_message>
<xml_diff>
--- a/ENSEK-TestResults.docx
+++ b/ENSEK-TestResults.docx
@@ -2491,29 +2491,29 @@
         <w:pStyle w:val="Heading2"/>
       </w:pPr>
       <w:bookmarkStart w:id="18" w:name="_Toc181545018"/>
-      <w:bookmarkStart w:id="19" w:name="_Toc181545022"/>
-      <w:bookmarkStart w:id="20" w:name="_Toc181565099"/>
+      <w:bookmarkStart w:id="19" w:name="_Toc181565099"/>
+      <w:bookmarkStart w:id="20" w:name="_Toc181545022"/>
       <w:r>
         <w:t>TT-02 Buy Energy page</w:t>
       </w:r>
       <w:bookmarkEnd w:id="18"/>
+      <w:bookmarkEnd w:id="19"/>
+    </w:p>
+    <w:p>
+      <w:pPr>
+        <w:pStyle w:val="Heading3"/>
+      </w:pPr>
+      <w:bookmarkStart w:id="21" w:name="_Toc181565100"/>
+      <w:r>
+        <w:t xml:space="preserve">TT-02-03 </w:t>
+      </w:r>
+      <w:r>
+        <w:t xml:space="preserve">Buy Energy </w:t>
+      </w:r>
+      <w:r>
+        <w:t>page content</w:t>
+      </w:r>
       <w:bookmarkEnd w:id="20"/>
-    </w:p>
-    <w:p>
-      <w:pPr>
-        <w:pStyle w:val="Heading3"/>
-      </w:pPr>
-      <w:bookmarkStart w:id="21" w:name="_Toc181565100"/>
-      <w:r>
-        <w:t xml:space="preserve">TT-02-03 </w:t>
-      </w:r>
-      <w:r>
-        <w:t xml:space="preserve">Buy Energy </w:t>
-      </w:r>
-      <w:r>
-        <w:t>page content</w:t>
-      </w:r>
-      <w:bookmarkEnd w:id="19"/>
       <w:bookmarkEnd w:id="21"/>
     </w:p>
     <w:p>
@@ -2540,28 +2540,76 @@
     <w:p>
       <w:pPr>
         <w:rPr>
+          <w:rFonts w:ascii="Apple Color Emoji" w:eastAsia="Arial Unicode MS" w:hAnsi="Apple Color Emoji" w:cs="Apple Color Emoji"/>
+        </w:rPr>
+      </w:pPr>
+      <w:r>
+        <w:rPr>
           <w:b/>
           <w:i/>
         </w:rPr>
-      </w:pPr>
-      <w:r>
-        <w:rPr>
-          <w:b/>
+        <w:t xml:space="preserve">Test Result: </w:t>
+      </w:r>
+      <w:r>
+        <w:rPr>
+          <w:rFonts w:ascii="Arial Unicode MS" w:eastAsia="Arial Unicode MS" w:hAnsi="Arial Unicode MS" w:cs="Arial Unicode MS"/>
+        </w:rPr>
+        <w:t xml:space="preserve">FAIL </w:t>
+      </w:r>
+      <w:r>
+        <w:rPr>
+          <w:rFonts w:ascii="Apple Color Emoji" w:eastAsia="Arial Unicode MS" w:hAnsi="Apple Color Emoji" w:cs="Apple Color Emoji"/>
+        </w:rPr>
+        <w:t>❌</w:t>
+      </w:r>
+    </w:p>
+    <w:p>
+      <w:pPr>
+        <w:rPr>
           <w:i/>
-        </w:rPr>
-        <w:t xml:space="preserve">Test Result: </w:t>
-      </w:r>
-      <w:r>
-        <w:rPr>
-          <w:rFonts w:ascii="Arial Unicode MS" w:eastAsia="Arial Unicode MS" w:hAnsi="Arial Unicode MS" w:cs="Arial Unicode MS"/>
-        </w:rPr>
-        <w:t xml:space="preserve">FAIL </w:t>
-      </w:r>
-      <w:r>
-        <w:rPr>
-          <w:rFonts w:ascii="Apple Color Emoji" w:eastAsia="Arial Unicode MS" w:hAnsi="Apple Color Emoji" w:cs="Apple Color Emoji"/>
-        </w:rPr>
-        <w:t>❌</w:t>
+          <w:iCs/>
+          <w:lang w:val="en-GB"/>
+        </w:rPr>
+      </w:pPr>
+      <w:r>
+        <w:rPr>
+          <w:i/>
+          <w:iCs/>
+          <w:lang w:val="en-GB"/>
+        </w:rPr>
+        <w:t>(</w:t>
+      </w:r>
+      <w:r>
+        <w:rPr>
+          <w:i/>
+          <w:iCs/>
+          <w:lang w:val="en-GB"/>
+        </w:rPr>
+        <w:t xml:space="preserve">full </w:t>
+      </w:r>
+      <w:r>
+        <w:rPr>
+          <w:i/>
+          <w:iCs/>
+          <w:lang w:val="en-GB"/>
+        </w:rPr>
+        <w:t xml:space="preserve">test </w:t>
+      </w:r>
+      <w:r>
+        <w:rPr>
+          <w:i/>
+          <w:iCs/>
+          <w:lang w:val="en-GB"/>
+        </w:rPr>
+        <w:t>execution</w:t>
+      </w:r>
+      <w:r>
+        <w:rPr>
+          <w:i/>
+          <w:iCs/>
+          <w:lang w:val="en-GB"/>
+        </w:rPr>
+        <w:t xml:space="preserve"> evidence recorded)</w:t>
       </w:r>
     </w:p>
     <w:p>
@@ -2668,6 +2716,7 @@
       <w:r>
         <w:rPr>
           <w:rFonts w:ascii="Apple Color Emoji" w:eastAsia="Arial Unicode MS" w:hAnsi="Apple Color Emoji" w:cs="Apple Color Emoji"/>
+          <w:noProof/>
         </w:rPr>
         <w:drawing>
           <wp:inline distT="0" distB="0" distL="0" distR="0" wp14:anchorId="435029A5" wp14:editId="2C95EE49">
@@ -2749,6 +2798,7 @@
       <w:r>
         <w:rPr>
           <w:rFonts w:ascii="Apple Color Emoji" w:eastAsia="Arial Unicode MS" w:hAnsi="Apple Color Emoji" w:cs="Apple Color Emoji"/>
+          <w:noProof/>
         </w:rPr>
         <w:drawing>
           <wp:inline distT="0" distB="0" distL="0" distR="0" wp14:anchorId="0E0B7FE9" wp14:editId="530E6340">
@@ -2830,6 +2880,7 @@
       <w:r>
         <w:rPr>
           <w:rFonts w:ascii="Apple Color Emoji" w:eastAsia="Arial Unicode MS" w:hAnsi="Apple Color Emoji" w:cs="Apple Color Emoji"/>
+          <w:noProof/>
         </w:rPr>
         <w:drawing>
           <wp:inline distT="0" distB="0" distL="0" distR="0" wp14:anchorId="6ADC53C2" wp14:editId="21861CC2">
@@ -2919,6 +2970,7 @@
       <w:r>
         <w:rPr>
           <w:rFonts w:ascii="Apple Color Emoji" w:eastAsia="Arial Unicode MS" w:hAnsi="Apple Color Emoji" w:cs="Apple Color Emoji"/>
+          <w:noProof/>
         </w:rPr>
         <w:drawing>
           <wp:inline distT="0" distB="0" distL="0" distR="0" wp14:anchorId="4D4AAC51" wp14:editId="2F10EC85">
@@ -3008,7 +3060,9 @@
       <w:r>
         <w:rPr>
           <w:rFonts w:ascii="Apple Color Emoji" w:eastAsia="Arial Unicode MS" w:hAnsi="Apple Color Emoji" w:cs="Apple Color Emoji"/>
-        </w:rPr>
+          <w:noProof/>
+        </w:rPr>
+        <w:lastRenderedPageBreak/>
         <w:drawing>
           <wp:inline distT="0" distB="0" distL="0" distR="0" wp14:anchorId="5F90C44B" wp14:editId="3060E593">
             <wp:extent cx="5397500" cy="2006600"/>
@@ -3097,6 +3151,7 @@
       <w:r>
         <w:rPr>
           <w:rFonts w:ascii="Apple Color Emoji" w:eastAsia="Arial Unicode MS" w:hAnsi="Apple Color Emoji" w:cs="Apple Color Emoji"/>
+          <w:noProof/>
         </w:rPr>
         <w:drawing>
           <wp:inline distT="0" distB="0" distL="0" distR="0" wp14:anchorId="230FA0E7" wp14:editId="71FEDE21">
@@ -3186,6 +3241,7 @@
       <w:r>
         <w:rPr>
           <w:rFonts w:ascii="Apple Color Emoji" w:eastAsia="Arial Unicode MS" w:hAnsi="Apple Color Emoji" w:cs="Apple Color Emoji"/>
+          <w:noProof/>
         </w:rPr>
         <w:drawing>
           <wp:inline distT="0" distB="0" distL="0" distR="0" wp14:anchorId="213E6BD8" wp14:editId="2F62023A">
@@ -3275,6 +3331,7 @@
       <w:r>
         <w:rPr>
           <w:rFonts w:ascii="Apple Color Emoji" w:eastAsia="Arial Unicode MS" w:hAnsi="Apple Color Emoji" w:cs="Apple Color Emoji"/>
+          <w:noProof/>
         </w:rPr>
         <w:drawing>
           <wp:inline distT="0" distB="0" distL="0" distR="0" wp14:anchorId="0671C1E9" wp14:editId="1817F4FF">
@@ -3364,6 +3421,7 @@
       <w:r>
         <w:rPr>
           <w:rFonts w:ascii="Apple Color Emoji" w:eastAsia="Arial Unicode MS" w:hAnsi="Apple Color Emoji" w:cs="Apple Color Emoji"/>
+          <w:noProof/>
         </w:rPr>
         <w:drawing>
           <wp:inline distT="0" distB="0" distL="0" distR="0" wp14:anchorId="15D93D05" wp14:editId="79FD228C">
@@ -3524,6 +3582,7 @@
           <w:noProof/>
           <w:lang w:val="en-GB"/>
         </w:rPr>
+        <w:lastRenderedPageBreak/>
         <w:drawing>
           <wp:inline distT="0" distB="0" distL="0" distR="0" wp14:anchorId="0AB0D7EE" wp14:editId="3D5875A4">
             <wp:extent cx="3505200" cy="495300"/>
@@ -3609,7 +3668,6 @@
           <w:iCs/>
           <w:lang w:val="en-GB"/>
         </w:rPr>
-        <w:lastRenderedPageBreak/>
         <w:tab/>
       </w:r>
       <w:r>
@@ -4309,6 +4367,7 @@
       <w:r>
         <w:rPr>
           <w:rFonts w:ascii="Apple Color Emoji" w:eastAsia="Arial Unicode MS" w:hAnsi="Apple Color Emoji" w:cs="Apple Color Emoji"/>
+          <w:noProof/>
         </w:rPr>
         <w:drawing>
           <wp:inline distT="0" distB="0" distL="0" distR="0" wp14:anchorId="4BF844AE" wp14:editId="406E3772">
@@ -4693,6 +4752,7 @@
         <w:rPr>
           <w:b/>
           <w:i/>
+          <w:noProof/>
         </w:rPr>
         <w:drawing>
           <wp:inline distT="0" distB="0" distL="0" distR="0" wp14:anchorId="7F78AC5A" wp14:editId="5378F719">
@@ -4768,9 +4828,9 @@
         <w:pStyle w:val="Heading3"/>
       </w:pPr>
       <w:bookmarkStart w:id="24" w:name="_Toc181546590"/>
-      <w:bookmarkStart w:id="25" w:name="_Toc181546596"/>
-      <w:bookmarkStart w:id="26" w:name="_Toc181546599"/>
-      <w:bookmarkStart w:id="27" w:name="_Toc181565102"/>
+      <w:bookmarkStart w:id="25" w:name="_Toc181565102"/>
+      <w:bookmarkStart w:id="26" w:name="_Toc181546596"/>
+      <w:bookmarkStart w:id="27" w:name="_Toc181546599"/>
       <w:r>
         <w:t>TT-12 Buy energy</w:t>
       </w:r>
@@ -4778,7 +4838,7 @@
       <w:r>
         <w:t xml:space="preserve"> scenario</w:t>
       </w:r>
-      <w:bookmarkEnd w:id="27"/>
+      <w:bookmarkEnd w:id="25"/>
     </w:p>
     <w:p>
       <w:pPr>
@@ -4814,8 +4874,7 @@
     <w:p>
       <w:pPr>
         <w:rPr>
-          <w:rFonts w:ascii="Cambria" w:hAnsi="Cambria"/>
-          <w:lang w:val="en-GB"/>
+          <w:rFonts w:ascii="Apple Color Emoji" w:eastAsia="Arial Unicode MS" w:hAnsi="Apple Color Emoji" w:cs="Apple Color Emoji"/>
         </w:rPr>
       </w:pPr>
       <w:r>
@@ -4837,6 +4896,46 @@
         </w:rPr>
         <w:t>✅</w:t>
       </w:r>
+    </w:p>
+    <w:p>
+      <w:pPr>
+        <w:rPr>
+          <w:i/>
+          <w:iCs/>
+          <w:lang w:val="en-GB"/>
+        </w:rPr>
+      </w:pPr>
+      <w:r>
+        <w:rPr>
+          <w:i/>
+          <w:iCs/>
+          <w:lang w:val="en-GB"/>
+        </w:rPr>
+        <w:t>(only test result</w:t>
+      </w:r>
+      <w:r>
+        <w:rPr>
+          <w:i/>
+          <w:iCs/>
+          <w:lang w:val="en-GB"/>
+        </w:rPr>
+        <w:t>s</w:t>
+      </w:r>
+      <w:r>
+        <w:rPr>
+          <w:i/>
+          <w:iCs/>
+          <w:lang w:val="en-GB"/>
+        </w:rPr>
+        <w:t xml:space="preserve"> recorded)</w:t>
+      </w:r>
+    </w:p>
+    <w:p>
+      <w:pPr>
+        <w:rPr>
+          <w:rFonts w:ascii="Apple Color Emoji" w:eastAsia="Arial Unicode MS" w:hAnsi="Apple Color Emoji" w:cs="Apple Color Emoji"/>
+        </w:rPr>
+      </w:pPr>
     </w:p>
     <w:p>
       <w:pPr>
@@ -5561,7 +5660,7 @@
         <w:lastRenderedPageBreak/>
         <w:t>TT-12-02 Buy energy with invalid required number of units</w:t>
       </w:r>
-      <w:bookmarkEnd w:id="25"/>
+      <w:bookmarkEnd w:id="26"/>
       <w:bookmarkEnd w:id="32"/>
     </w:p>
     <w:p>
@@ -5577,7 +5676,7 @@
       <w:r>
         <w:t>Test Case TC-12-02-04 Buy energy with “Number of Units Required” that is a negative value</w:t>
       </w:r>
-      <w:bookmarkEnd w:id="26"/>
+      <w:bookmarkEnd w:id="27"/>
       <w:bookmarkEnd w:id="33"/>
     </w:p>
     <w:p>
@@ -5605,6 +5704,71 @@
           <w:rFonts w:ascii="Apple Color Emoji" w:eastAsia="Arial Unicode MS" w:hAnsi="Apple Color Emoji" w:cs="Apple Color Emoji"/>
         </w:rPr>
         <w:t>❌</w:t>
+      </w:r>
+    </w:p>
+    <w:p>
+      <w:pPr>
+        <w:rPr>
+          <w:i/>
+          <w:iCs/>
+          <w:lang w:val="en-GB"/>
+        </w:rPr>
+      </w:pPr>
+      <w:r>
+        <w:rPr>
+          <w:i/>
+          <w:iCs/>
+          <w:lang w:val="en-GB"/>
+        </w:rPr>
+        <w:t>(</w:t>
+      </w:r>
+      <w:r>
+        <w:rPr>
+          <w:i/>
+          <w:iCs/>
+          <w:lang w:val="en-GB"/>
+        </w:rPr>
+        <w:t>full</w:t>
+      </w:r>
+      <w:r>
+        <w:rPr>
+          <w:i/>
+          <w:iCs/>
+          <w:lang w:val="en-GB"/>
+        </w:rPr>
+        <w:t xml:space="preserve"> test </w:t>
+      </w:r>
+      <w:r>
+        <w:rPr>
+          <w:i/>
+          <w:iCs/>
+          <w:lang w:val="en-GB"/>
+        </w:rPr>
+        <w:t>execution evidence</w:t>
+      </w:r>
+      <w:r>
+        <w:rPr>
+          <w:i/>
+          <w:iCs/>
+          <w:lang w:val="en-GB"/>
+        </w:rPr>
+        <w:t xml:space="preserve"> recorded</w:t>
+      </w:r>
+      <w:r>
+        <w:rPr>
+          <w:i/>
+          <w:iCs/>
+          <w:lang w:val="en-GB"/>
+        </w:rPr>
+        <w:t xml:space="preserve"> for only failed steps</w:t>
+      </w:r>
+      <w:r>
+        <w:rPr>
+          <w:i/>
+          <w:iCs/>
+          <w:lang w:val="en-GB"/>
+        </w:rPr>
+        <w:t>)</w:t>
       </w:r>
     </w:p>
     <w:p>
@@ -6389,6 +6553,7 @@
         <w:rPr>
           <w:rFonts w:ascii="Apple Color Emoji" w:eastAsia="Arial Unicode MS" w:hAnsi="Apple Color Emoji" w:cs="Apple Color Emoji"/>
         </w:rPr>
+        <w:lastRenderedPageBreak/>
         <w:t xml:space="preserve">❌ </w:t>
       </w:r>
       <w:r>
@@ -6414,9 +6579,9 @@
         <w:rPr>
           <w:bCs/>
           <w:iCs/>
-          <w:lang w:val="en-GB"/>
-        </w:rPr>
-        <w:lastRenderedPageBreak/>
+          <w:noProof/>
+          <w:lang w:val="en-GB"/>
+        </w:rPr>
         <w:drawing>
           <wp:inline distT="0" distB="0" distL="0" distR="0" wp14:anchorId="34CB11D6" wp14:editId="3043211C">
             <wp:extent cx="5156200" cy="660400"/>
@@ -6454,6 +6619,1197 @@
         </w:drawing>
       </w:r>
     </w:p>
+    <w:p>
+      <w:pPr>
+        <w:pStyle w:val="ListParagraph"/>
+        <w:ind w:left="1080"/>
+        <w:rPr>
+          <w:bCs/>
+          <w:iCs/>
+          <w:lang w:val="en-GB"/>
+        </w:rPr>
+      </w:pPr>
+    </w:p>
+    <w:p>
+      <w:pPr>
+        <w:rPr>
+          <w:bCs/>
+          <w:iCs/>
+          <w:lang w:val="en-GB"/>
+        </w:rPr>
+      </w:pPr>
+    </w:p>
+    <w:p>
+      <w:pPr>
+        <w:pStyle w:val="Heading3"/>
+      </w:pPr>
+      <w:r>
+        <w:t>Defect reported</w:t>
+      </w:r>
+    </w:p>
+    <w:p>
+      <w:pPr>
+        <w:pStyle w:val="Heading4"/>
+      </w:pPr>
+      <w:r>
+        <w:t>Creation Date</w:t>
+      </w:r>
+    </w:p>
+    <w:p>
+      <w:pPr>
+        <w:rPr>
+          <w:bCs/>
+          <w:iCs/>
+          <w:lang w:val="en-GB"/>
+        </w:rPr>
+      </w:pPr>
+      <w:r>
+        <w:rPr>
+          <w:bCs/>
+          <w:iCs/>
+          <w:lang w:val="en-GB"/>
+        </w:rPr>
+        <w:t>2024-11-03</w:t>
+      </w:r>
+    </w:p>
+    <w:p>
+      <w:pPr>
+        <w:rPr>
+          <w:bCs/>
+          <w:iCs/>
+          <w:lang w:val="en-GB"/>
+        </w:rPr>
+      </w:pPr>
+    </w:p>
+    <w:p>
+      <w:pPr>
+        <w:pStyle w:val="Heading4"/>
+      </w:pPr>
+      <w:r>
+        <w:t>Submitted By</w:t>
+      </w:r>
+    </w:p>
+    <w:p>
+      <w:pPr>
+        <w:rPr>
+          <w:lang w:val="en-GB"/>
+        </w:rPr>
+      </w:pPr>
+      <w:r>
+        <w:rPr>
+          <w:lang w:val="en-GB"/>
+        </w:rPr>
+        <w:t>Zenon Ochal</w:t>
+      </w:r>
+    </w:p>
+    <w:p>
+      <w:pPr>
+        <w:rPr>
+          <w:lang w:val="en-GB"/>
+        </w:rPr>
+      </w:pPr>
+    </w:p>
+    <w:p>
+      <w:pPr>
+        <w:pStyle w:val="Heading4"/>
+      </w:pPr>
+      <w:r>
+        <w:t>Test Case</w:t>
+      </w:r>
+    </w:p>
+    <w:p>
+      <w:pPr>
+        <w:rPr>
+          <w:lang w:val="en-GB"/>
+        </w:rPr>
+      </w:pPr>
+      <w:r>
+        <w:rPr>
+          <w:lang w:val="en-GB"/>
+        </w:rPr>
+        <w:t>TC-12-02-04 Buy energy with “Number of Units Required” that is a negative value</w:t>
+      </w:r>
+    </w:p>
+    <w:p>
+      <w:pPr>
+        <w:rPr>
+          <w:lang w:val="en-GB"/>
+        </w:rPr>
+      </w:pPr>
+    </w:p>
+    <w:p>
+      <w:pPr>
+        <w:pStyle w:val="Heading4"/>
+      </w:pPr>
+      <w:r>
+        <w:t>Environment</w:t>
+      </w:r>
+    </w:p>
+    <w:p>
+      <w:pPr>
+        <w:rPr>
+          <w:b/>
+          <w:bCs/>
+        </w:rPr>
+      </w:pPr>
+      <w:r>
+        <w:rPr>
+          <w:b/>
+          <w:bCs/>
+        </w:rPr>
+        <w:t>System Under Test (SUT):</w:t>
+      </w:r>
+    </w:p>
+    <w:p>
+      <w:pPr>
+        <w:rPr>
+          <w:lang w:val="en-GB"/>
+        </w:rPr>
+      </w:pPr>
+      <w:r>
+        <w:rPr>
+          <w:lang w:val="en-GB"/>
+        </w:rPr>
+        <w:t xml:space="preserve">The tests </w:t>
+      </w:r>
+      <w:r>
+        <w:rPr>
+          <w:lang w:val="en-GB"/>
+        </w:rPr>
+        <w:t>were</w:t>
+      </w:r>
+      <w:r>
+        <w:rPr>
+          <w:lang w:val="en-GB"/>
+        </w:rPr>
+        <w:t xml:space="preserve"> executed against the </w:t>
+      </w:r>
+      <w:r>
+        <w:rPr>
+          <w:b/>
+          <w:lang w:val="en-GB"/>
+        </w:rPr>
+        <w:t>ENSEK Test System</w:t>
+      </w:r>
+      <w:r>
+        <w:rPr>
+          <w:lang w:val="en-GB"/>
+        </w:rPr>
+        <w:t xml:space="preserve"> available at:</w:t>
+      </w:r>
+    </w:p>
+    <w:p>
+      <w:pPr>
+        <w:rPr>
+          <w:lang w:val="en-GB"/>
+        </w:rPr>
+      </w:pPr>
+      <w:hyperlink r:id="rId25" w:history="1">
+        <w:r>
+          <w:rPr>
+            <w:rStyle w:val="Hyperlink"/>
+            <w:lang w:val="en-US"/>
+          </w:rPr>
+          <w:t>https://ensekautomationcandidatetest.azurewebsites.net/</w:t>
+        </w:r>
+      </w:hyperlink>
+    </w:p>
+    <w:p>
+      <w:pPr>
+        <w:rPr>
+          <w:lang w:val="en-GB"/>
+        </w:rPr>
+      </w:pPr>
+    </w:p>
+    <w:p>
+      <w:pPr>
+        <w:rPr>
+          <w:b/>
+          <w:bCs/>
+        </w:rPr>
+      </w:pPr>
+      <w:r>
+        <w:rPr>
+          <w:b/>
+          <w:bCs/>
+        </w:rPr>
+        <w:t xml:space="preserve">Client </w:t>
+      </w:r>
+      <w:r>
+        <w:rPr>
+          <w:b/>
+          <w:bCs/>
+        </w:rPr>
+        <w:t>Hardware:</w:t>
+      </w:r>
+    </w:p>
+    <w:p>
+      <w:pPr>
+        <w:rPr>
+          <w:b/>
+        </w:rPr>
+      </w:pPr>
+      <w:r>
+        <w:t>MacBook Pro 16-inch, 2023</w:t>
+      </w:r>
+    </w:p>
+    <w:p>
+      <w:pPr>
+        <w:rPr>
+          <w:b/>
+          <w:bCs/>
+        </w:rPr>
+      </w:pPr>
+      <w:r>
+        <w:rPr>
+          <w:b/>
+          <w:bCs/>
+        </w:rPr>
+        <w:t xml:space="preserve">Client </w:t>
+      </w:r>
+      <w:r>
+        <w:rPr>
+          <w:b/>
+          <w:bCs/>
+        </w:rPr>
+        <w:t>Operating System:</w:t>
+      </w:r>
+    </w:p>
+    <w:p>
+      <w:pPr>
+        <w:rPr>
+          <w:b/>
+        </w:rPr>
+      </w:pPr>
+      <w:r>
+        <w:t xml:space="preserve">macOS Sonoma Version </w:t>
+      </w:r>
+      <w:r>
+        <w:t>14.6.1 (23G93)</w:t>
+      </w:r>
+    </w:p>
+    <w:p>
+      <w:pPr>
+        <w:rPr>
+          <w:b/>
+          <w:bCs/>
+        </w:rPr>
+      </w:pPr>
+      <w:r>
+        <w:rPr>
+          <w:b/>
+          <w:bCs/>
+        </w:rPr>
+        <w:t>Browser:</w:t>
+      </w:r>
+    </w:p>
+    <w:p>
+      <w:pPr>
+        <w:rPr>
+          <w:b/>
+        </w:rPr>
+      </w:pPr>
+      <w:r>
+        <w:t xml:space="preserve">Mozilla Firefox Version </w:t>
+      </w:r>
+      <w:r>
+        <w:t>132.0</w:t>
+      </w:r>
+    </w:p>
+    <w:p>
+      <w:pPr>
+        <w:rPr>
+          <w:lang w:val="en-GB"/>
+        </w:rPr>
+      </w:pPr>
+    </w:p>
+    <w:p>
+      <w:pPr>
+        <w:pStyle w:val="Heading4"/>
+      </w:pPr>
+      <w:r>
+        <w:t>Severity</w:t>
+      </w:r>
+    </w:p>
+    <w:p>
+      <w:pPr>
+        <w:rPr>
+          <w:lang w:val="en-GB"/>
+        </w:rPr>
+      </w:pPr>
+      <w:r>
+        <w:rPr>
+          <w:lang w:val="en-GB"/>
+        </w:rPr>
+        <w:t>Medium</w:t>
+      </w:r>
+    </w:p>
+    <w:p>
+      <w:pPr>
+        <w:rPr>
+          <w:lang w:val="en-GB"/>
+        </w:rPr>
+      </w:pPr>
+    </w:p>
+    <w:p>
+      <w:pPr>
+        <w:pStyle w:val="Heading4"/>
+      </w:pPr>
+      <w:r>
+        <w:t>Priority</w:t>
+      </w:r>
+    </w:p>
+    <w:p>
+      <w:pPr>
+        <w:rPr>
+          <w:lang w:val="en-GB"/>
+        </w:rPr>
+      </w:pPr>
+      <w:r>
+        <w:rPr>
+          <w:lang w:val="en-GB"/>
+        </w:rPr>
+        <w:t>Medium</w:t>
+      </w:r>
+    </w:p>
+    <w:p>
+      <w:pPr>
+        <w:rPr>
+          <w:lang w:val="en-GB"/>
+        </w:rPr>
+      </w:pPr>
+    </w:p>
+    <w:p>
+      <w:pPr>
+        <w:rPr>
+          <w:i/>
+          <w:iCs/>
+          <w:lang w:val="en-GB"/>
+        </w:rPr>
+      </w:pPr>
+    </w:p>
+    <w:p>
+      <w:pPr>
+        <w:rPr>
+          <w:bCs/>
+          <w:iCs/>
+          <w:lang w:val="en-GB"/>
+        </w:rPr>
+      </w:pPr>
+      <w:r>
+        <w:rPr>
+          <w:rStyle w:val="Heading4Char"/>
+        </w:rPr>
+        <w:t>Reproduction steps</w:t>
+      </w:r>
+      <w:r>
+        <w:rPr>
+          <w:bCs/>
+          <w:iCs/>
+          <w:lang w:val="en-GB"/>
+        </w:rPr>
+        <w:t xml:space="preserve"> </w:t>
+      </w:r>
+    </w:p>
+    <w:p>
+      <w:pPr>
+        <w:rPr>
+          <w:b/>
+          <w:i/>
+          <w:lang w:val="en-GB"/>
+        </w:rPr>
+      </w:pPr>
+      <w:r>
+        <w:rPr>
+          <w:b/>
+          <w:i/>
+          <w:lang w:val="en-GB"/>
+        </w:rPr>
+        <w:t>Step 1:</w:t>
+      </w:r>
+    </w:p>
+    <w:p>
+      <w:pPr>
+        <w:rPr>
+          <w:bCs/>
+          <w:i/>
+          <w:lang w:val="en-GB"/>
+        </w:rPr>
+      </w:pPr>
+      <w:r>
+        <w:rPr>
+          <w:bCs/>
+          <w:i/>
+          <w:lang w:val="en-GB"/>
+        </w:rPr>
+        <w:t>Action:</w:t>
+      </w:r>
+    </w:p>
+    <w:p>
+      <w:pPr>
+        <w:pStyle w:val="ListParagraph"/>
+        <w:numPr>
+          <w:ilvl w:val="0"/>
+          <w:numId w:val="15"/>
+        </w:numPr>
+        <w:rPr>
+          <w:lang w:val="en-GB"/>
+        </w:rPr>
+      </w:pPr>
+      <w:r>
+        <w:rPr>
+          <w:lang w:val="en-GB"/>
+        </w:rPr>
+        <w:t>Navigate to “Buy Energy” page</w:t>
+      </w:r>
+      <w:r>
+        <w:rPr>
+          <w:lang w:val="en-GB"/>
+        </w:rPr>
+        <w:t xml:space="preserve"> from Home page</w:t>
+      </w:r>
+    </w:p>
+    <w:p>
+      <w:pPr>
+        <w:pStyle w:val="ListParagraph"/>
+        <w:numPr>
+          <w:ilvl w:val="0"/>
+          <w:numId w:val="15"/>
+        </w:numPr>
+        <w:rPr>
+          <w:lang w:val="en-GB"/>
+        </w:rPr>
+      </w:pPr>
+      <w:r>
+        <w:rPr>
+          <w:lang w:val="en-GB"/>
+        </w:rPr>
+        <w:t>Press “Reset” button</w:t>
+      </w:r>
+    </w:p>
+    <w:p>
+      <w:pPr>
+        <w:rPr>
+          <w:i/>
+          <w:lang w:val="en-GB"/>
+        </w:rPr>
+      </w:pPr>
+    </w:p>
+    <w:p>
+      <w:pPr>
+        <w:rPr>
+          <w:bCs/>
+          <w:i/>
+          <w:lang w:val="en-GB"/>
+        </w:rPr>
+      </w:pPr>
+      <w:r>
+        <w:rPr>
+          <w:bCs/>
+          <w:i/>
+          <w:lang w:val="en-GB"/>
+        </w:rPr>
+        <w:t>Expected result:</w:t>
+      </w:r>
+    </w:p>
+    <w:p>
+      <w:pPr>
+        <w:pStyle w:val="ListParagraph"/>
+        <w:numPr>
+          <w:ilvl w:val="0"/>
+          <w:numId w:val="14"/>
+        </w:numPr>
+        <w:rPr>
+          <w:bCs/>
+          <w:iCs/>
+          <w:lang w:val="en-GB"/>
+        </w:rPr>
+      </w:pPr>
+      <w:r>
+        <w:rPr>
+          <w:bCs/>
+          <w:iCs/>
+          <w:lang w:val="en-GB"/>
+        </w:rPr>
+        <w:lastRenderedPageBreak/>
+        <w:t>The “Buy Energy” page is displayed</w:t>
+      </w:r>
+      <w:r>
+        <w:rPr>
+          <w:bCs/>
+          <w:iCs/>
+          <w:lang w:val="en-GB"/>
+        </w:rPr>
+        <w:t xml:space="preserve"> - OK</w:t>
+      </w:r>
+    </w:p>
+    <w:p>
+      <w:pPr>
+        <w:pStyle w:val="ListParagraph"/>
+        <w:numPr>
+          <w:ilvl w:val="1"/>
+          <w:numId w:val="14"/>
+        </w:numPr>
+        <w:rPr>
+          <w:bCs/>
+          <w:iCs/>
+          <w:lang w:val="en-GB"/>
+        </w:rPr>
+      </w:pPr>
+      <w:r>
+        <w:rPr>
+          <w:bCs/>
+          <w:iCs/>
+          <w:lang w:val="en-GB"/>
+        </w:rPr>
+        <w:t>The title of the page starts with “Buy”</w:t>
+      </w:r>
+      <w:r>
+        <w:rPr>
+          <w:bCs/>
+          <w:iCs/>
+          <w:lang w:val="en-GB"/>
+        </w:rPr>
+        <w:t xml:space="preserve"> - OK</w:t>
+      </w:r>
+    </w:p>
+    <w:p>
+      <w:pPr>
+        <w:pStyle w:val="ListParagraph"/>
+        <w:numPr>
+          <w:ilvl w:val="1"/>
+          <w:numId w:val="14"/>
+        </w:numPr>
+        <w:rPr>
+          <w:bCs/>
+          <w:iCs/>
+          <w:lang w:val="en-GB"/>
+        </w:rPr>
+      </w:pPr>
+      <w:r>
+        <w:rPr>
+          <w:bCs/>
+          <w:iCs/>
+          <w:lang w:val="en-GB"/>
+        </w:rPr>
+        <w:t>The header of the page is “Buy Energy”</w:t>
+      </w:r>
+      <w:r>
+        <w:rPr>
+          <w:bCs/>
+          <w:iCs/>
+          <w:lang w:val="en-GB"/>
+        </w:rPr>
+        <w:t xml:space="preserve"> - OK</w:t>
+      </w:r>
+    </w:p>
+    <w:p>
+      <w:pPr>
+        <w:pStyle w:val="ListParagraph"/>
+        <w:numPr>
+          <w:ilvl w:val="1"/>
+          <w:numId w:val="14"/>
+        </w:numPr>
+        <w:rPr>
+          <w:bCs/>
+          <w:iCs/>
+          <w:lang w:val="en-GB"/>
+        </w:rPr>
+      </w:pPr>
+      <w:r>
+        <w:rPr>
+          <w:bCs/>
+          <w:iCs/>
+          <w:lang w:val="en-GB"/>
+        </w:rPr>
+        <w:t>The URL contains “/Buy”</w:t>
+      </w:r>
+      <w:r>
+        <w:rPr>
+          <w:bCs/>
+          <w:iCs/>
+          <w:lang w:val="en-GB"/>
+        </w:rPr>
+        <w:t xml:space="preserve"> - OK</w:t>
+      </w:r>
+    </w:p>
+    <w:p>
+      <w:pPr>
+        <w:pStyle w:val="ListParagraph"/>
+        <w:numPr>
+          <w:ilvl w:val="0"/>
+          <w:numId w:val="14"/>
+        </w:numPr>
+        <w:rPr>
+          <w:bCs/>
+          <w:iCs/>
+          <w:lang w:val="en-GB"/>
+        </w:rPr>
+      </w:pPr>
+      <w:r>
+        <w:rPr>
+          <w:bCs/>
+          <w:iCs/>
+          <w:lang w:val="en-GB"/>
+        </w:rPr>
+        <w:t>There are no errors in the browser console</w:t>
+      </w:r>
+      <w:r>
+        <w:rPr>
+          <w:bCs/>
+          <w:iCs/>
+          <w:lang w:val="en-GB"/>
+        </w:rPr>
+        <w:t xml:space="preserve"> - OK</w:t>
+      </w:r>
+    </w:p>
+    <w:p>
+      <w:pPr>
+        <w:rPr>
+          <w:lang w:val="en-GB"/>
+        </w:rPr>
+      </w:pPr>
+    </w:p>
+    <w:p>
+      <w:pPr>
+        <w:rPr>
+          <w:b/>
+          <w:i/>
+          <w:lang w:val="en-GB"/>
+        </w:rPr>
+      </w:pPr>
+      <w:r>
+        <w:rPr>
+          <w:b/>
+          <w:i/>
+          <w:lang w:val="en-GB"/>
+        </w:rPr>
+        <w:t>Step 2:</w:t>
+      </w:r>
+    </w:p>
+    <w:p>
+      <w:pPr>
+        <w:rPr>
+          <w:bCs/>
+          <w:i/>
+          <w:lang w:val="en-GB"/>
+        </w:rPr>
+      </w:pPr>
+      <w:r>
+        <w:rPr>
+          <w:bCs/>
+          <w:i/>
+          <w:lang w:val="en-GB"/>
+        </w:rPr>
+        <w:t>Action:</w:t>
+      </w:r>
+    </w:p>
+    <w:p>
+      <w:pPr>
+        <w:pStyle w:val="ListParagraph"/>
+        <w:numPr>
+          <w:ilvl w:val="0"/>
+          <w:numId w:val="15"/>
+        </w:numPr>
+        <w:rPr>
+          <w:lang w:val="en-GB"/>
+        </w:rPr>
+      </w:pPr>
+      <w:r>
+        <w:rPr>
+          <w:lang w:val="en-GB"/>
+        </w:rPr>
+        <w:t xml:space="preserve">Enter the </w:t>
+      </w:r>
+      <w:r>
+        <w:rPr>
+          <w:lang w:val="en-GB"/>
+        </w:rPr>
+        <w:t>“</w:t>
+      </w:r>
+      <w:r>
+        <w:rPr>
+          <w:lang w:val="en-GB"/>
+        </w:rPr>
+        <w:t>-100</w:t>
+      </w:r>
+      <w:r>
+        <w:rPr>
+          <w:lang w:val="en-GB"/>
+        </w:rPr>
+        <w:t>”</w:t>
+      </w:r>
+      <w:r>
+        <w:rPr>
+          <w:lang w:val="en-GB"/>
+        </w:rPr>
+        <w:t xml:space="preserve"> (minus hundred)</w:t>
+      </w:r>
+      <w:r>
+        <w:rPr>
+          <w:lang w:val="en-GB"/>
+        </w:rPr>
+        <w:t xml:space="preserve"> </w:t>
+      </w:r>
+      <w:r>
+        <w:rPr>
+          <w:lang w:val="en-GB"/>
+        </w:rPr>
+        <w:t>v</w:t>
+      </w:r>
+      <w:r>
+        <w:rPr>
+          <w:lang w:val="en-GB"/>
+        </w:rPr>
+        <w:t xml:space="preserve">alue to the “Number of Units Required” field for </w:t>
+      </w:r>
+      <w:r>
+        <w:rPr>
+          <w:lang w:val="en-GB"/>
+        </w:rPr>
+        <w:t xml:space="preserve">Gas </w:t>
+      </w:r>
+      <w:r>
+        <w:rPr>
+          <w:lang w:val="en-GB"/>
+        </w:rPr>
+        <w:t>energy.</w:t>
+      </w:r>
+    </w:p>
+    <w:p>
+      <w:pPr>
+        <w:pStyle w:val="ListParagraph"/>
+        <w:numPr>
+          <w:ilvl w:val="0"/>
+          <w:numId w:val="15"/>
+        </w:numPr>
+        <w:rPr>
+          <w:lang w:val="en-GB"/>
+        </w:rPr>
+      </w:pPr>
+      <w:r>
+        <w:rPr>
+          <w:lang w:val="en-GB"/>
+        </w:rPr>
+        <w:t>Take a note of the “Quantity of Units Available” for the energy</w:t>
+      </w:r>
+    </w:p>
+    <w:p>
+      <w:pPr>
+        <w:pStyle w:val="ListParagraph"/>
+        <w:numPr>
+          <w:ilvl w:val="0"/>
+          <w:numId w:val="15"/>
+        </w:numPr>
+        <w:rPr>
+          <w:lang w:val="en-GB"/>
+        </w:rPr>
+      </w:pPr>
+      <w:r>
+        <w:rPr>
+          <w:lang w:val="en-GB"/>
+        </w:rPr>
+        <w:t>Press “Buy” button</w:t>
+      </w:r>
+    </w:p>
+    <w:p>
+      <w:pPr>
+        <w:pStyle w:val="ListParagraph"/>
+        <w:rPr>
+          <w:lang w:val="en-GB"/>
+        </w:rPr>
+      </w:pPr>
+    </w:p>
+    <w:p>
+      <w:pPr>
+        <w:rPr>
+          <w:bCs/>
+          <w:i/>
+          <w:lang w:val="en-GB"/>
+        </w:rPr>
+      </w:pPr>
+      <w:r>
+        <w:rPr>
+          <w:bCs/>
+          <w:i/>
+          <w:lang w:val="en-GB"/>
+        </w:rPr>
+        <w:t>Expected result:</w:t>
+      </w:r>
+    </w:p>
+    <w:p>
+      <w:pPr>
+        <w:pStyle w:val="ListParagraph"/>
+        <w:numPr>
+          <w:ilvl w:val="0"/>
+          <w:numId w:val="31"/>
+        </w:numPr>
+        <w:rPr>
+          <w:bCs/>
+          <w:iCs/>
+          <w:lang w:val="en-GB"/>
+        </w:rPr>
+      </w:pPr>
+      <w:r>
+        <w:rPr>
+          <w:bCs/>
+          <w:iCs/>
+          <w:lang w:val="en-GB"/>
+        </w:rPr>
+        <w:t>The purchase is unsuccessful</w:t>
+      </w:r>
+    </w:p>
+    <w:p>
+      <w:pPr>
+        <w:rPr>
+          <w:bCs/>
+          <w:iCs/>
+          <w:lang w:val="en-GB"/>
+        </w:rPr>
+      </w:pPr>
+      <w:r>
+        <w:rPr>
+          <w:bCs/>
+          <w:i/>
+          <w:lang w:val="en-GB"/>
+        </w:rPr>
+        <w:t>Actual result</w:t>
+      </w:r>
+      <w:r>
+        <w:rPr>
+          <w:bCs/>
+          <w:iCs/>
+          <w:lang w:val="en-GB"/>
+        </w:rPr>
+        <w:t>:</w:t>
+      </w:r>
+    </w:p>
+    <w:p>
+      <w:pPr>
+        <w:pStyle w:val="ListParagraph"/>
+        <w:numPr>
+          <w:ilvl w:val="0"/>
+          <w:numId w:val="31"/>
+        </w:numPr>
+        <w:rPr>
+          <w:bCs/>
+          <w:iCs/>
+          <w:lang w:val="en-GB"/>
+        </w:rPr>
+      </w:pPr>
+      <w:r>
+        <w:rPr>
+          <w:bCs/>
+          <w:iCs/>
+          <w:lang w:val="en-GB"/>
+        </w:rPr>
+        <w:t>The application allowed to purchase negative number (-100) of units of Gas</w:t>
+      </w:r>
+    </w:p>
+    <w:p>
+      <w:pPr>
+        <w:pStyle w:val="ListParagraph"/>
+        <w:rPr>
+          <w:bCs/>
+          <w:iCs/>
+          <w:lang w:val="en-GB"/>
+        </w:rPr>
+      </w:pPr>
+      <w:r>
+        <w:rPr>
+          <w:bCs/>
+          <w:iCs/>
+          <w:noProof/>
+          <w:lang w:val="en-GB"/>
+        </w:rPr>
+        <w:drawing>
+          <wp:inline distT="0" distB="0" distL="0" distR="0" wp14:anchorId="49752A03" wp14:editId="2ED98BC9">
+            <wp:extent cx="5943600" cy="1152525"/>
+            <wp:effectExtent l="0" t="0" r="0" b="3175"/>
+            <wp:docPr id="505747979" name="Picture 1" descr="A screenshot of a message&#10;&#10;Description automatically generated"/>
+            <wp:cNvGraphicFramePr>
+              <a:graphicFrameLocks xmlns:a="http://schemas.openxmlformats.org/drawingml/2006/main" noChangeAspect="1"/>
+            </wp:cNvGraphicFramePr>
+            <a:graphic xmlns:a="http://schemas.openxmlformats.org/drawingml/2006/main">
+              <a:graphicData uri="http://schemas.openxmlformats.org/drawingml/2006/picture">
+                <pic:pic xmlns:pic="http://schemas.openxmlformats.org/drawingml/2006/picture">
+                  <pic:nvPicPr>
+                    <pic:cNvPr id="1228775723" name="Picture 1" descr="A screenshot of a message&#10;&#10;Description automatically generated"/>
+                    <pic:cNvPicPr/>
+                  </pic:nvPicPr>
+                  <pic:blipFill>
+                    <a:blip r:embed="rId23"/>
+                    <a:stretch>
+                      <a:fillRect/>
+                    </a:stretch>
+                  </pic:blipFill>
+                  <pic:spPr>
+                    <a:xfrm>
+                      <a:off x="0" y="0"/>
+                      <a:ext cx="5943600" cy="1152525"/>
+                    </a:xfrm>
+                    <a:prstGeom prst="rect">
+                      <a:avLst/>
+                    </a:prstGeom>
+                  </pic:spPr>
+                </pic:pic>
+              </a:graphicData>
+            </a:graphic>
+          </wp:inline>
+        </w:drawing>
+      </w:r>
+    </w:p>
+    <w:p>
+      <w:pPr>
+        <w:pStyle w:val="ListParagraph"/>
+        <w:ind w:left="1080"/>
+        <w:rPr>
+          <w:bCs/>
+          <w:iCs/>
+          <w:lang w:val="en-GB"/>
+        </w:rPr>
+      </w:pPr>
+    </w:p>
+    <w:p>
+      <w:pPr>
+        <w:rPr>
+          <w:bCs/>
+          <w:i/>
+          <w:lang w:val="en-GB"/>
+        </w:rPr>
+      </w:pPr>
+      <w:r>
+        <w:rPr>
+          <w:bCs/>
+          <w:i/>
+          <w:lang w:val="en-GB"/>
+        </w:rPr>
+        <w:t>Expected result:</w:t>
+      </w:r>
+    </w:p>
+    <w:p>
+      <w:pPr>
+        <w:pStyle w:val="ListParagraph"/>
+        <w:numPr>
+          <w:ilvl w:val="0"/>
+          <w:numId w:val="31"/>
+        </w:numPr>
+        <w:rPr>
+          <w:bCs/>
+          <w:iCs/>
+          <w:lang w:val="en-GB"/>
+        </w:rPr>
+      </w:pPr>
+      <w:r>
+        <w:rPr>
+          <w:bCs/>
+          <w:iCs/>
+          <w:lang w:val="en-GB"/>
+        </w:rPr>
+        <w:t>The error message is displayed, and it is formatted for a user</w:t>
+      </w:r>
+    </w:p>
+    <w:p>
+      <w:pPr>
+        <w:rPr>
+          <w:bCs/>
+          <w:i/>
+          <w:lang w:val="en-GB"/>
+        </w:rPr>
+      </w:pPr>
+      <w:r>
+        <w:rPr>
+          <w:bCs/>
+          <w:i/>
+          <w:lang w:val="en-GB"/>
+        </w:rPr>
+        <w:t>Actual result:</w:t>
+      </w:r>
+    </w:p>
+    <w:p>
+      <w:pPr>
+        <w:pStyle w:val="ListParagraph"/>
+        <w:numPr>
+          <w:ilvl w:val="0"/>
+          <w:numId w:val="31"/>
+        </w:numPr>
+        <w:rPr>
+          <w:bCs/>
+          <w:iCs/>
+          <w:lang w:val="en-GB"/>
+        </w:rPr>
+      </w:pPr>
+      <w:r>
+        <w:rPr>
+          <w:bCs/>
+          <w:iCs/>
+          <w:lang w:val="en-GB"/>
+        </w:rPr>
+        <w:t>Error message was not displayed. Application confirmed successful transaction</w:t>
+      </w:r>
+    </w:p>
+    <w:p>
+      <w:pPr>
+        <w:rPr>
+          <w:bCs/>
+          <w:i/>
+          <w:lang w:val="en-GB"/>
+        </w:rPr>
+      </w:pPr>
+      <w:r>
+        <w:rPr>
+          <w:bCs/>
+          <w:i/>
+          <w:lang w:val="en-GB"/>
+        </w:rPr>
+        <w:t>Expected result:</w:t>
+      </w:r>
+    </w:p>
+    <w:p>
+      <w:pPr>
+        <w:pStyle w:val="ListParagraph"/>
+        <w:numPr>
+          <w:ilvl w:val="0"/>
+          <w:numId w:val="31"/>
+        </w:numPr>
+        <w:rPr>
+          <w:bCs/>
+          <w:iCs/>
+          <w:lang w:val="en-GB"/>
+        </w:rPr>
+      </w:pPr>
+      <w:r>
+        <w:rPr>
+          <w:lang w:val="en-GB"/>
+        </w:rPr>
+        <w:t>The “Quantity of Units Available” on the “Buy Energy” page has not changed.</w:t>
+      </w:r>
+    </w:p>
+    <w:p>
+      <w:pPr>
+        <w:rPr>
+          <w:lang w:val="en-GB"/>
+        </w:rPr>
+      </w:pPr>
+      <w:r>
+        <w:rPr>
+          <w:lang w:val="en-GB"/>
+        </w:rPr>
+        <w:t>Actual result:</w:t>
+      </w:r>
+    </w:p>
+    <w:p>
+      <w:pPr>
+        <w:pStyle w:val="ListParagraph"/>
+        <w:numPr>
+          <w:ilvl w:val="0"/>
+          <w:numId w:val="31"/>
+        </w:numPr>
+        <w:rPr>
+          <w:bCs/>
+          <w:iCs/>
+          <w:lang w:val="en-GB"/>
+        </w:rPr>
+      </w:pPr>
+      <w:r>
+        <w:rPr>
+          <w:bCs/>
+          <w:iCs/>
+          <w:lang w:val="en-GB"/>
+        </w:rPr>
+        <w:t>The number of available units increased from 3000 to 3100</w:t>
+      </w:r>
+    </w:p>
+    <w:p>
+      <w:pPr>
+        <w:pStyle w:val="ListParagraph"/>
+        <w:ind w:left="1080"/>
+        <w:rPr>
+          <w:bCs/>
+          <w:iCs/>
+          <w:lang w:val="en-GB"/>
+        </w:rPr>
+      </w:pPr>
+      <w:r>
+        <w:rPr>
+          <w:bCs/>
+          <w:iCs/>
+          <w:noProof/>
+          <w:lang w:val="en-GB"/>
+        </w:rPr>
+        <w:drawing>
+          <wp:inline distT="0" distB="0" distL="0" distR="0" wp14:anchorId="37CF221C" wp14:editId="205C6F4E">
+            <wp:extent cx="5156200" cy="660400"/>
+            <wp:effectExtent l="0" t="0" r="0" b="0"/>
+            <wp:docPr id="335992764" name="Picture 1" descr="A screen shot of a computer&#10;&#10;Description automatically generated"/>
+            <wp:cNvGraphicFramePr>
+              <a:graphicFrameLocks xmlns:a="http://schemas.openxmlformats.org/drawingml/2006/main" noChangeAspect="1"/>
+            </wp:cNvGraphicFramePr>
+            <a:graphic xmlns:a="http://schemas.openxmlformats.org/drawingml/2006/main">
+              <a:graphicData uri="http://schemas.openxmlformats.org/drawingml/2006/picture">
+                <pic:pic xmlns:pic="http://schemas.openxmlformats.org/drawingml/2006/picture">
+                  <pic:nvPicPr>
+                    <pic:cNvPr id="499243850" name="Picture 1" descr="A screen shot of a computer&#10;&#10;Description automatically generated"/>
+                    <pic:cNvPicPr/>
+                  </pic:nvPicPr>
+                  <pic:blipFill>
+                    <a:blip r:embed="rId24"/>
+                    <a:stretch>
+                      <a:fillRect/>
+                    </a:stretch>
+                  </pic:blipFill>
+                  <pic:spPr>
+                    <a:xfrm>
+                      <a:off x="0" y="0"/>
+                      <a:ext cx="5156200" cy="660400"/>
+                    </a:xfrm>
+                    <a:prstGeom prst="rect">
+                      <a:avLst/>
+                    </a:prstGeom>
+                  </pic:spPr>
+                </pic:pic>
+              </a:graphicData>
+            </a:graphic>
+          </wp:inline>
+        </w:drawing>
+      </w:r>
+    </w:p>
+    <w:p>
+      <w:pPr>
+        <w:pStyle w:val="ListParagraph"/>
+        <w:ind w:left="1080"/>
+        <w:rPr>
+          <w:bCs/>
+          <w:iCs/>
+          <w:lang w:val="en-GB"/>
+        </w:rPr>
+      </w:pPr>
+    </w:p>
+    <w:p>
+      <w:pPr>
+        <w:rPr>
+          <w:bCs/>
+          <w:iCs/>
+          <w:lang w:val="en-GB"/>
+        </w:rPr>
+      </w:pPr>
+    </w:p>
+    <w:p>
+      <w:pPr>
+        <w:rPr>
+          <w:lang w:val="en-GB"/>
+        </w:rPr>
+      </w:pPr>
+    </w:p>
+    <w:p>
+      <w:pPr>
+        <w:rPr>
+          <w:bCs/>
+          <w:iCs/>
+          <w:lang w:val="en-GB"/>
+        </w:rPr>
+      </w:pPr>
+    </w:p>
     <w:sectPr>
       <w:pgSz w:w="12240" w:h="15840"/>
       <w:pgMar w:top="1440" w:right="1440" w:bottom="1440" w:left="1440" w:header="720" w:footer="720" w:gutter="0"/>
@@ -8770,7 +10126,7 @@
   <w:abstractNum w:abstractNumId="21" w15:restartNumberingAfterBreak="0">
     <w:nsid w:val="3F8055BF"/>
     <w:multiLevelType w:val="hybridMultilevel"/>
-    <w:tmpl w:val="73F038C4"/>
+    <w:tmpl w:val="AB7E6B6A"/>
     <w:lvl w:ilvl="0" w:tplc="08090001">
       <w:start w:val="1"/>
       <w:numFmt w:val="bullet"/>
@@ -10165,6 +11521,95 @@
     </w:lvl>
   </w:abstractNum>
   <w:abstractNum w:abstractNumId="34" w15:restartNumberingAfterBreak="0">
+    <w:nsid w:val="69EB2BA3"/>
+    <w:multiLevelType w:val="hybridMultilevel"/>
+    <w:tmpl w:val="8632B624"/>
+    <w:lvl w:ilvl="0" w:tplc="FFFFFFFF">
+      <w:start w:val="1"/>
+      <w:numFmt w:val="decimal"/>
+      <w:lvlText w:val="%1."/>
+      <w:lvlJc w:val="left"/>
+      <w:pPr>
+        <w:ind w:left="1080" w:hanging="360"/>
+      </w:pPr>
+      <w:rPr>
+        <w:rFonts w:hint="default"/>
+      </w:rPr>
+    </w:lvl>
+    <w:lvl w:ilvl="1" w:tplc="FFFFFFFF" w:tentative="1">
+      <w:start w:val="1"/>
+      <w:numFmt w:val="lowerLetter"/>
+      <w:lvlText w:val="%2."/>
+      <w:lvlJc w:val="left"/>
+      <w:pPr>
+        <w:ind w:left="1800" w:hanging="360"/>
+      </w:pPr>
+    </w:lvl>
+    <w:lvl w:ilvl="2" w:tplc="FFFFFFFF" w:tentative="1">
+      <w:start w:val="1"/>
+      <w:numFmt w:val="lowerRoman"/>
+      <w:lvlText w:val="%3."/>
+      <w:lvlJc w:val="right"/>
+      <w:pPr>
+        <w:ind w:left="2520" w:hanging="180"/>
+      </w:pPr>
+    </w:lvl>
+    <w:lvl w:ilvl="3" w:tplc="FFFFFFFF" w:tentative="1">
+      <w:start w:val="1"/>
+      <w:numFmt w:val="decimal"/>
+      <w:lvlText w:val="%4."/>
+      <w:lvlJc w:val="left"/>
+      <w:pPr>
+        <w:ind w:left="3240" w:hanging="360"/>
+      </w:pPr>
+    </w:lvl>
+    <w:lvl w:ilvl="4" w:tplc="FFFFFFFF" w:tentative="1">
+      <w:start w:val="1"/>
+      <w:numFmt w:val="lowerLetter"/>
+      <w:lvlText w:val="%5."/>
+      <w:lvlJc w:val="left"/>
+      <w:pPr>
+        <w:ind w:left="3960" w:hanging="360"/>
+      </w:pPr>
+    </w:lvl>
+    <w:lvl w:ilvl="5" w:tplc="FFFFFFFF" w:tentative="1">
+      <w:start w:val="1"/>
+      <w:numFmt w:val="lowerRoman"/>
+      <w:lvlText w:val="%6."/>
+      <w:lvlJc w:val="right"/>
+      <w:pPr>
+        <w:ind w:left="4680" w:hanging="180"/>
+      </w:pPr>
+    </w:lvl>
+    <w:lvl w:ilvl="6" w:tplc="FFFFFFFF" w:tentative="1">
+      <w:start w:val="1"/>
+      <w:numFmt w:val="decimal"/>
+      <w:lvlText w:val="%7."/>
+      <w:lvlJc w:val="left"/>
+      <w:pPr>
+        <w:ind w:left="5400" w:hanging="360"/>
+      </w:pPr>
+    </w:lvl>
+    <w:lvl w:ilvl="7" w:tplc="FFFFFFFF" w:tentative="1">
+      <w:start w:val="1"/>
+      <w:numFmt w:val="lowerLetter"/>
+      <w:lvlText w:val="%8."/>
+      <w:lvlJc w:val="left"/>
+      <w:pPr>
+        <w:ind w:left="6120" w:hanging="360"/>
+      </w:pPr>
+    </w:lvl>
+    <w:lvl w:ilvl="8" w:tplc="FFFFFFFF" w:tentative="1">
+      <w:start w:val="1"/>
+      <w:numFmt w:val="lowerRoman"/>
+      <w:lvlText w:val="%9."/>
+      <w:lvlJc w:val="right"/>
+      <w:pPr>
+        <w:ind w:left="6840" w:hanging="180"/>
+      </w:pPr>
+    </w:lvl>
+  </w:abstractNum>
+  <w:abstractNum w:abstractNumId="35" w15:restartNumberingAfterBreak="0">
     <w:nsid w:val="6BD51951"/>
     <w:multiLevelType w:val="hybridMultilevel"/>
     <w:tmpl w:val="EEE0C1BC"/>
@@ -10277,7 +11722,7 @@
       </w:rPr>
     </w:lvl>
   </w:abstractNum>
-  <w:abstractNum w:abstractNumId="35" w15:restartNumberingAfterBreak="0">
+  <w:abstractNum w:abstractNumId="36" w15:restartNumberingAfterBreak="0">
     <w:nsid w:val="6DD96BCD"/>
     <w:multiLevelType w:val="hybridMultilevel"/>
     <w:tmpl w:val="78E43E86"/>
@@ -10390,7 +11835,7 @@
       </w:rPr>
     </w:lvl>
   </w:abstractNum>
-  <w:abstractNum w:abstractNumId="36" w15:restartNumberingAfterBreak="0">
+  <w:abstractNum w:abstractNumId="37" w15:restartNumberingAfterBreak="0">
     <w:nsid w:val="6DDA12D3"/>
     <w:multiLevelType w:val="hybridMultilevel"/>
     <w:tmpl w:val="A246CE10"/>
@@ -10503,7 +11948,96 @@
       </w:rPr>
     </w:lvl>
   </w:abstractNum>
-  <w:abstractNum w:abstractNumId="37" w15:restartNumberingAfterBreak="0">
+  <w:abstractNum w:abstractNumId="38" w15:restartNumberingAfterBreak="0">
+    <w:nsid w:val="6ED77048"/>
+    <w:multiLevelType w:val="hybridMultilevel"/>
+    <w:tmpl w:val="EB526424"/>
+    <w:lvl w:ilvl="0" w:tplc="FFFFFFFF">
+      <w:start w:val="1"/>
+      <w:numFmt w:val="decimal"/>
+      <w:lvlText w:val="%1."/>
+      <w:lvlJc w:val="left"/>
+      <w:pPr>
+        <w:ind w:left="1080" w:hanging="360"/>
+      </w:pPr>
+      <w:rPr>
+        <w:rFonts w:hint="default"/>
+      </w:rPr>
+    </w:lvl>
+    <w:lvl w:ilvl="1" w:tplc="FFFFFFFF" w:tentative="1">
+      <w:start w:val="1"/>
+      <w:numFmt w:val="lowerLetter"/>
+      <w:lvlText w:val="%2."/>
+      <w:lvlJc w:val="left"/>
+      <w:pPr>
+        <w:ind w:left="1800" w:hanging="360"/>
+      </w:pPr>
+    </w:lvl>
+    <w:lvl w:ilvl="2" w:tplc="FFFFFFFF" w:tentative="1">
+      <w:start w:val="1"/>
+      <w:numFmt w:val="lowerRoman"/>
+      <w:lvlText w:val="%3."/>
+      <w:lvlJc w:val="right"/>
+      <w:pPr>
+        <w:ind w:left="2520" w:hanging="180"/>
+      </w:pPr>
+    </w:lvl>
+    <w:lvl w:ilvl="3" w:tplc="FFFFFFFF" w:tentative="1">
+      <w:start w:val="1"/>
+      <w:numFmt w:val="decimal"/>
+      <w:lvlText w:val="%4."/>
+      <w:lvlJc w:val="left"/>
+      <w:pPr>
+        <w:ind w:left="3240" w:hanging="360"/>
+      </w:pPr>
+    </w:lvl>
+    <w:lvl w:ilvl="4" w:tplc="FFFFFFFF" w:tentative="1">
+      <w:start w:val="1"/>
+      <w:numFmt w:val="lowerLetter"/>
+      <w:lvlText w:val="%5."/>
+      <w:lvlJc w:val="left"/>
+      <w:pPr>
+        <w:ind w:left="3960" w:hanging="360"/>
+      </w:pPr>
+    </w:lvl>
+    <w:lvl w:ilvl="5" w:tplc="FFFFFFFF" w:tentative="1">
+      <w:start w:val="1"/>
+      <w:numFmt w:val="lowerRoman"/>
+      <w:lvlText w:val="%6."/>
+      <w:lvlJc w:val="right"/>
+      <w:pPr>
+        <w:ind w:left="4680" w:hanging="180"/>
+      </w:pPr>
+    </w:lvl>
+    <w:lvl w:ilvl="6" w:tplc="FFFFFFFF" w:tentative="1">
+      <w:start w:val="1"/>
+      <w:numFmt w:val="decimal"/>
+      <w:lvlText w:val="%7."/>
+      <w:lvlJc w:val="left"/>
+      <w:pPr>
+        <w:ind w:left="5400" w:hanging="360"/>
+      </w:pPr>
+    </w:lvl>
+    <w:lvl w:ilvl="7" w:tplc="FFFFFFFF" w:tentative="1">
+      <w:start w:val="1"/>
+      <w:numFmt w:val="lowerLetter"/>
+      <w:lvlText w:val="%8."/>
+      <w:lvlJc w:val="left"/>
+      <w:pPr>
+        <w:ind w:left="6120" w:hanging="360"/>
+      </w:pPr>
+    </w:lvl>
+    <w:lvl w:ilvl="8" w:tplc="FFFFFFFF" w:tentative="1">
+      <w:start w:val="1"/>
+      <w:numFmt w:val="lowerRoman"/>
+      <w:lvlText w:val="%9."/>
+      <w:lvlJc w:val="right"/>
+      <w:pPr>
+        <w:ind w:left="6840" w:hanging="180"/>
+      </w:pPr>
+    </w:lvl>
+  </w:abstractNum>
+  <w:abstractNum w:abstractNumId="39" w15:restartNumberingAfterBreak="0">
     <w:nsid w:val="722E1313"/>
     <w:multiLevelType w:val="hybridMultilevel"/>
     <w:tmpl w:val="D42889A6"/>
@@ -10616,7 +12150,7 @@
       </w:rPr>
     </w:lvl>
   </w:abstractNum>
-  <w:abstractNum w:abstractNumId="38" w15:restartNumberingAfterBreak="0">
+  <w:abstractNum w:abstractNumId="40" w15:restartNumberingAfterBreak="0">
     <w:nsid w:val="73D63786"/>
     <w:multiLevelType w:val="hybridMultilevel"/>
     <w:tmpl w:val="A7DAEA6A"/>
@@ -10729,7 +12263,7 @@
       </w:rPr>
     </w:lvl>
   </w:abstractNum>
-  <w:abstractNum w:abstractNumId="39" w15:restartNumberingAfterBreak="0">
+  <w:abstractNum w:abstractNumId="41" w15:restartNumberingAfterBreak="0">
     <w:nsid w:val="759B0278"/>
     <w:multiLevelType w:val="hybridMultilevel"/>
     <w:tmpl w:val="E6EED6B0"/>
@@ -10842,7 +12376,7 @@
       </w:rPr>
     </w:lvl>
   </w:abstractNum>
-  <w:abstractNum w:abstractNumId="40" w15:restartNumberingAfterBreak="0">
+  <w:abstractNum w:abstractNumId="42" w15:restartNumberingAfterBreak="0">
     <w:nsid w:val="78040553"/>
     <w:multiLevelType w:val="hybridMultilevel"/>
     <w:tmpl w:val="87ECE25C"/>
@@ -10931,7 +12465,7 @@
       </w:pPr>
     </w:lvl>
   </w:abstractNum>
-  <w:abstractNum w:abstractNumId="41" w15:restartNumberingAfterBreak="0">
+  <w:abstractNum w:abstractNumId="43" w15:restartNumberingAfterBreak="0">
     <w:nsid w:val="785A5A75"/>
     <w:multiLevelType w:val="hybridMultilevel"/>
     <w:tmpl w:val="291436DA"/>
@@ -11044,7 +12578,7 @@
       </w:rPr>
     </w:lvl>
   </w:abstractNum>
-  <w:abstractNum w:abstractNumId="42" w15:restartNumberingAfterBreak="0">
+  <w:abstractNum w:abstractNumId="44" w15:restartNumberingAfterBreak="0">
     <w:nsid w:val="7C040286"/>
     <w:multiLevelType w:val="hybridMultilevel"/>
     <w:tmpl w:val="1532658C"/>
@@ -11173,7 +12707,7 @@
     <w:abstractNumId w:val="11"/>
   </w:num>
   <w:num w:numId="6" w16cid:durableId="1074012017">
-    <w:abstractNumId w:val="39"/>
+    <w:abstractNumId w:val="41"/>
   </w:num>
   <w:num w:numId="7" w16cid:durableId="1204099202">
     <w:abstractNumId w:val="33"/>
@@ -11215,7 +12749,7 @@
     <w:abstractNumId w:val="22"/>
   </w:num>
   <w:num w:numId="20" w16cid:durableId="1172991029">
-    <w:abstractNumId w:val="38"/>
+    <w:abstractNumId w:val="40"/>
   </w:num>
   <w:num w:numId="21" w16cid:durableId="2097626399">
     <w:abstractNumId w:val="5"/>
@@ -11224,25 +12758,25 @@
     <w:abstractNumId w:val="31"/>
   </w:num>
   <w:num w:numId="23" w16cid:durableId="1662076525">
-    <w:abstractNumId w:val="41"/>
+    <w:abstractNumId w:val="43"/>
   </w:num>
   <w:num w:numId="24" w16cid:durableId="844634716">
-    <w:abstractNumId w:val="37"/>
+    <w:abstractNumId w:val="39"/>
   </w:num>
   <w:num w:numId="25" w16cid:durableId="1606963691">
-    <w:abstractNumId w:val="34"/>
+    <w:abstractNumId w:val="35"/>
   </w:num>
   <w:num w:numId="26" w16cid:durableId="2123499692">
     <w:abstractNumId w:val="25"/>
   </w:num>
   <w:num w:numId="27" w16cid:durableId="1891653143">
-    <w:abstractNumId w:val="42"/>
+    <w:abstractNumId w:val="44"/>
   </w:num>
   <w:num w:numId="28" w16cid:durableId="451293336">
     <w:abstractNumId w:val="3"/>
   </w:num>
   <w:num w:numId="29" w16cid:durableId="1849639595">
-    <w:abstractNumId w:val="36"/>
+    <w:abstractNumId w:val="37"/>
   </w:num>
   <w:num w:numId="30" w16cid:durableId="980035961">
     <w:abstractNumId w:val="27"/>
@@ -11257,10 +12791,10 @@
     <w:abstractNumId w:val="14"/>
   </w:num>
   <w:num w:numId="34" w16cid:durableId="911694246">
-    <w:abstractNumId w:val="35"/>
+    <w:abstractNumId w:val="36"/>
   </w:num>
   <w:num w:numId="35" w16cid:durableId="1296834977">
-    <w:abstractNumId w:val="40"/>
+    <w:abstractNumId w:val="42"/>
   </w:num>
   <w:num w:numId="36" w16cid:durableId="2103380052">
     <w:abstractNumId w:val="18"/>
@@ -11285,6 +12819,12 @@
   </w:num>
   <w:num w:numId="43" w16cid:durableId="847524478">
     <w:abstractNumId w:val="24"/>
+  </w:num>
+  <w:num w:numId="44" w16cid:durableId="1181578465">
+    <w:abstractNumId w:val="38"/>
+  </w:num>
+  <w:num w:numId="45" w16cid:durableId="1202744651">
+    <w:abstractNumId w:val="34"/>
   </w:num>
 </w:numbering>
 </file>
@@ -11791,7 +13331,6 @@
     <w:next w:val="Normal"/>
     <w:link w:val="Heading5Char"/>
     <w:uiPriority w:val="9"/>
-    <w:semiHidden/>
     <w:unhideWhenUsed/>
     <w:qFormat/>
     <w:rsid w:val="008D51CC"/>
@@ -11809,6 +13348,7 @@
   <w:style w:type="character" w:default="1" w:styleId="DefaultParagraphFont">
     <w:name w:val="Default Paragraph Font"/>
     <w:uiPriority w:val="1"/>
+    <w:semiHidden/>
     <w:unhideWhenUsed/>
   </w:style>
   <w:style w:type="table" w:default="1" w:styleId="TableNormal">
@@ -12033,7 +13573,6 @@
     <w:basedOn w:val="DefaultParagraphFont"/>
     <w:link w:val="Heading5"/>
     <w:uiPriority w:val="9"/>
-    <w:semiHidden/>
     <w:rsid w:val="008D51CC"/>
     <w:rPr>
       <w:rFonts w:asciiTheme="majorHAnsi" w:eastAsiaTheme="majorEastAsia" w:hAnsiTheme="majorHAnsi" w:cstheme="majorBidi"/>

</xml_diff>